<commit_message>
Risks added to plan
</commit_message>
<xml_diff>
--- a/Project Plans/Group 2 Project Plan v1.0.docx
+++ b/Project Plans/Group 2 Project Plan v1.0.docx
@@ -1333,7 +1333,7 @@
                   </wp:anchor>
                 </w:drawing>
               </mc:Choice>
-              <mc:Fallback xmlns:wp14="http://schemas.microsoft.com/office/word/2010/wordml" xmlns:a="http://schemas.openxmlformats.org/drawingml/2006/main">
+              <mc:Fallback xmlns:a="http://schemas.openxmlformats.org/drawingml/2006/main" xmlns:wp14="http://schemas.microsoft.com/office/word/2010/wordml">
                 <w:pict w14:anchorId="3AE477BF">
                   <v:group id="Group 38" style="position:absolute;margin-left:0;margin-top:0;width:18pt;height:10in;z-index:251659264;mso-width-percent:29;mso-height-percent:909;mso-left-percent:45;mso-position-horizontal-relative:page;mso-position-vertical:center;mso-position-vertical-relative:page;mso-width-percent:29;mso-height-percent:909;mso-left-percent:45" alt="Title: Decorative sidebar" coordsize="2286,91440" o:spid="_x0000_s1026" w14:anchorId="04DC0D6C" o:gfxdata="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">
                     <v:rect id="Rectangle 39" style="position:absolute;width:2286;height:87820;visibility:visible;mso-wrap-style:square;v-text-anchor:middle" o:spid="_x0000_s1027" fillcolor="#dd8047 [3205]" stroked="f" strokeweight="1pt" o:gfxdata="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"/>
@@ -1390,8 +1390,6 @@
             <w:t>Table of Contents</w:t>
           </w:r>
         </w:p>
-        <w:bookmarkStart w:id="1" w:name="_GoBack"/>
-        <w:bookmarkEnd w:id="1"/>
         <w:p>
           <w:pPr>
             <w:pStyle w:val="TOC1"/>
@@ -2619,7 +2617,7 @@
         <w:pStyle w:val="Heading1"/>
         <w:ind w:left="0" w:right="74"/>
       </w:pPr>
-      <w:bookmarkStart w:id="2" w:name="_Toc530480948"/>
+      <w:bookmarkStart w:id="1" w:name="_Toc530480948"/>
       <w:r>
         <w:lastRenderedPageBreak/>
         <w:t xml:space="preserve">1. </w:t>
@@ -2628,7 +2626,7 @@
         <w:t>Introduction</w:t>
       </w:r>
       <w:bookmarkEnd w:id="0"/>
-      <w:bookmarkEnd w:id="2"/>
+      <w:bookmarkEnd w:id="1"/>
     </w:p>
     <w:p>
       <w:pPr>
@@ -2949,8 +2947,8 @@
         <w:spacing w:before="120" w:after="120"/>
         <w:ind w:left="0" w:right="74"/>
       </w:pPr>
-      <w:bookmarkStart w:id="3" w:name="_Toc517531907"/>
-      <w:bookmarkStart w:id="4" w:name="_Toc530480949"/>
+      <w:bookmarkStart w:id="2" w:name="_Toc517531907"/>
+      <w:bookmarkStart w:id="3" w:name="_Toc530480949"/>
       <w:r>
         <w:lastRenderedPageBreak/>
         <w:t xml:space="preserve">2. </w:t>
@@ -2958,8 +2956,8 @@
       <w:r>
         <w:t>Context</w:t>
       </w:r>
+      <w:bookmarkEnd w:id="2"/>
       <w:bookmarkEnd w:id="3"/>
-      <w:bookmarkEnd w:id="4"/>
     </w:p>
     <w:p>
       <w:pPr>
@@ -3012,13 +3010,13 @@
         <w:pStyle w:val="Heading2"/>
         <w:ind w:left="0" w:right="74"/>
       </w:pPr>
-      <w:bookmarkStart w:id="5" w:name="_Toc517531908"/>
-      <w:bookmarkStart w:id="6" w:name="_Toc530480950"/>
+      <w:bookmarkStart w:id="4" w:name="_Toc517531908"/>
+      <w:bookmarkStart w:id="5" w:name="_Toc530480950"/>
       <w:r>
         <w:t>2.1 Situation in the organisation</w:t>
       </w:r>
+      <w:bookmarkEnd w:id="4"/>
       <w:bookmarkEnd w:id="5"/>
-      <w:bookmarkEnd w:id="6"/>
     </w:p>
     <w:p>
       <w:pPr>
@@ -3052,49 +3050,7 @@
         <w:rPr>
           <w:lang w:val="en-GB"/>
         </w:rPr>
-        <w:t xml:space="preserve">By building multiple mathematical models of real-life situations in order to make predictions, </w:t>
-      </w:r>
-      <w:proofErr w:type="gramStart"/>
-      <w:r>
-        <w:rPr>
-          <w:lang w:val="en-GB"/>
-        </w:rPr>
-        <w:t>The</w:t>
-      </w:r>
-      <w:proofErr w:type="gramEnd"/>
-      <w:r>
-        <w:rPr>
-          <w:lang w:val="en-GB"/>
-        </w:rPr>
-        <w:t xml:space="preserve"> application will be able to offer multiple options and conditions to calculate different theoretical solutions. It will be difficult to determine what factors and variables should be implemented into the models, temperature and grass growth for example. In order to achieve </w:t>
-      </w:r>
-      <w:proofErr w:type="gramStart"/>
-      <w:r>
-        <w:rPr>
-          <w:lang w:val="en-GB"/>
-        </w:rPr>
-        <w:t>an end product</w:t>
-      </w:r>
-      <w:proofErr w:type="gramEnd"/>
-      <w:r>
-        <w:rPr>
-          <w:lang w:val="en-GB"/>
-        </w:rPr>
-        <w:t xml:space="preserve"> that lines up with the expectations of the client the application will be designed and programmed in iterations. This will allow the programmers to create simple code implementing a model with the least </w:t>
-      </w:r>
-      <w:proofErr w:type="gramStart"/>
-      <w:r>
-        <w:rPr>
-          <w:lang w:val="en-GB"/>
-        </w:rPr>
-        <w:t>amount</w:t>
-      </w:r>
-      <w:proofErr w:type="gramEnd"/>
-      <w:r>
-        <w:rPr>
-          <w:lang w:val="en-GB"/>
-        </w:rPr>
-        <w:t xml:space="preserve"> of variables (birth rate or consumption rate for example), adding more complex models/variable after. Building on what works after testing each version of the application will make each iteration a little simpler and require less refactoring necessary.</w:t>
+        <w:t>By building multiple mathematical models of real-life situations in order to make predictions, The application will be able to offer multiple options and conditions to calculate different theoretical solutions. It will be difficult to determine what factors and variables should be implemented into the models, temperature and grass growth for example. In order to achieve an end product that lines up with the expectations of the client the application will be designed and programmed in iterations. This will allow the programmers to create simple code implementing a model with the least amount of variables (birth rate or consumption rate for example), adding more complex models/variable after. Building on what works after testing each version of the application will make each iteration a little simpler and require less refactoring necessary.</w:t>
       </w:r>
       <w:r>
         <w:rPr>
@@ -3113,8 +3069,8 @@
           <w:szCs w:val="28"/>
         </w:rPr>
       </w:pPr>
-      <w:bookmarkStart w:id="7" w:name="_Toc517531909"/>
-      <w:bookmarkStart w:id="8" w:name="_Toc530480951"/>
+      <w:bookmarkStart w:id="6" w:name="_Toc517531909"/>
+      <w:bookmarkStart w:id="7" w:name="_Toc530480951"/>
       <w:r>
         <w:rPr>
           <w:rFonts w:asciiTheme="minorHAnsi" w:hAnsiTheme="minorHAnsi" w:cstheme="minorBidi"/>
@@ -3127,8 +3083,8 @@
         </w:rPr>
         <w:t>Problem Statement</w:t>
       </w:r>
+      <w:bookmarkEnd w:id="6"/>
       <w:bookmarkEnd w:id="7"/>
-      <w:bookmarkEnd w:id="8"/>
     </w:p>
     <w:p>
       <w:pPr>
@@ -3151,15 +3107,7 @@
       </w:r>
       <w:proofErr w:type="spellEnd"/>
       <w:r>
-        <w:t xml:space="preserve"> to keep the population growth of the herbivores under control. This </w:t>
-      </w:r>
-      <w:proofErr w:type="gramStart"/>
-      <w:r>
-        <w:t>lead</w:t>
-      </w:r>
-      <w:proofErr w:type="gramEnd"/>
-      <w:r>
-        <w:t xml:space="preserve"> to an overpopulation and an insufficient amount of resources and or caring capacity to support this uncontrolled growth in population. </w:t>
+        <w:t xml:space="preserve"> to keep the population growth of the herbivores under control. This lead to an overpopulation and an insufficient amount of resources and or caring capacity to support this uncontrolled growth in population. </w:t>
       </w:r>
       <w:r>
         <w:rPr>
@@ -3195,14 +3143,14 @@
         <w:pStyle w:val="Heading1"/>
         <w:ind w:left="0" w:right="74"/>
       </w:pPr>
-      <w:bookmarkStart w:id="9" w:name="_Toc517531910"/>
-      <w:bookmarkStart w:id="10" w:name="_Toc530480952"/>
+      <w:bookmarkStart w:id="8" w:name="_Toc517531910"/>
+      <w:bookmarkStart w:id="9" w:name="_Toc530480952"/>
       <w:r>
         <w:lastRenderedPageBreak/>
         <w:t>3. Goals of the project</w:t>
       </w:r>
+      <w:bookmarkEnd w:id="8"/>
       <w:bookmarkEnd w:id="9"/>
-      <w:bookmarkEnd w:id="10"/>
     </w:p>
     <w:p>
       <w:pPr>
@@ -3212,16 +3160,16 @@
           <w:rFonts w:asciiTheme="minorHAnsi" w:hAnsiTheme="minorHAnsi" w:cstheme="minorBidi"/>
         </w:rPr>
       </w:pPr>
-      <w:bookmarkStart w:id="11" w:name="_Toc517531911"/>
-      <w:bookmarkStart w:id="12" w:name="_Toc530480953"/>
+      <w:bookmarkStart w:id="10" w:name="_Toc517531911"/>
+      <w:bookmarkStart w:id="11" w:name="_Toc530480953"/>
       <w:r>
         <w:rPr>
           <w:rFonts w:asciiTheme="minorHAnsi" w:hAnsiTheme="minorHAnsi" w:cstheme="minorBidi"/>
         </w:rPr>
         <w:t>3.1 Objectives</w:t>
       </w:r>
+      <w:bookmarkEnd w:id="10"/>
       <w:bookmarkEnd w:id="11"/>
-      <w:bookmarkEnd w:id="12"/>
     </w:p>
     <w:p>
       <w:pPr>
@@ -3284,8 +3232,8 @@
           <w:rFonts w:asciiTheme="minorHAnsi" w:hAnsiTheme="minorHAnsi" w:cstheme="minorBidi"/>
         </w:rPr>
       </w:pPr>
-      <w:bookmarkStart w:id="13" w:name="_Toc517531912"/>
-      <w:bookmarkStart w:id="14" w:name="_Toc530480954"/>
+      <w:bookmarkStart w:id="12" w:name="_Toc517531912"/>
+      <w:bookmarkStart w:id="13" w:name="_Toc530480954"/>
       <w:r>
         <w:rPr>
           <w:rFonts w:asciiTheme="minorHAnsi" w:hAnsiTheme="minorHAnsi" w:cstheme="minorBidi"/>
@@ -3304,21 +3252,21 @@
         </w:rPr>
         <w:t>questions</w:t>
       </w:r>
+      <w:bookmarkEnd w:id="12"/>
       <w:bookmarkEnd w:id="13"/>
-      <w:bookmarkEnd w:id="14"/>
     </w:p>
     <w:p>
       <w:pPr>
         <w:pStyle w:val="Heading3"/>
         <w:ind w:left="0" w:right="74"/>
       </w:pPr>
-      <w:bookmarkStart w:id="15" w:name="_Toc517531913"/>
-      <w:bookmarkStart w:id="16" w:name="_Toc530480955"/>
+      <w:bookmarkStart w:id="14" w:name="_Toc517531913"/>
+      <w:bookmarkStart w:id="15" w:name="_Toc530480955"/>
       <w:r>
         <w:t>Main Research Question</w:t>
       </w:r>
+      <w:bookmarkEnd w:id="14"/>
       <w:bookmarkEnd w:id="15"/>
-      <w:bookmarkEnd w:id="16"/>
     </w:p>
     <w:p>
       <w:pPr>
@@ -3376,16 +3324,16 @@
         <w:pStyle w:val="Heading3"/>
         <w:ind w:left="0" w:right="74"/>
       </w:pPr>
-      <w:bookmarkStart w:id="17" w:name="_Toc517531914"/>
-      <w:bookmarkStart w:id="18" w:name="_Toc530480956"/>
+      <w:bookmarkStart w:id="16" w:name="_Toc517531914"/>
+      <w:bookmarkStart w:id="17" w:name="_Toc530480956"/>
       <w:r>
         <w:t>S</w:t>
       </w:r>
       <w:r>
         <w:t>ub questions</w:t>
       </w:r>
+      <w:bookmarkEnd w:id="16"/>
       <w:bookmarkEnd w:id="17"/>
-      <w:bookmarkEnd w:id="18"/>
     </w:p>
     <w:p>
       <w:pPr>
@@ -3646,14 +3594,14 @@
         <w:pStyle w:val="Heading1"/>
         <w:ind w:left="0" w:right="74"/>
       </w:pPr>
-      <w:bookmarkStart w:id="19" w:name="_Toc517531915"/>
-      <w:bookmarkStart w:id="20" w:name="_Toc530480957"/>
+      <w:bookmarkStart w:id="18" w:name="_Toc517531915"/>
+      <w:bookmarkStart w:id="19" w:name="_Toc530480957"/>
       <w:r>
         <w:lastRenderedPageBreak/>
         <w:t>4. Methodology</w:t>
       </w:r>
+      <w:bookmarkEnd w:id="18"/>
       <w:bookmarkEnd w:id="19"/>
-      <w:bookmarkEnd w:id="20"/>
     </w:p>
     <w:p>
       <w:pPr>
@@ -3663,16 +3611,16 @@
           <w:rFonts w:asciiTheme="minorHAnsi" w:hAnsiTheme="minorHAnsi" w:cstheme="minorBidi"/>
         </w:rPr>
       </w:pPr>
-      <w:bookmarkStart w:id="21" w:name="_Toc517531916"/>
-      <w:bookmarkStart w:id="22" w:name="_Toc530480958"/>
+      <w:bookmarkStart w:id="20" w:name="_Toc517531916"/>
+      <w:bookmarkStart w:id="21" w:name="_Toc530480958"/>
       <w:r>
         <w:rPr>
           <w:rFonts w:asciiTheme="minorHAnsi" w:hAnsiTheme="minorHAnsi" w:cstheme="minorBidi"/>
         </w:rPr>
         <w:t>4.1 Research Strategy</w:t>
       </w:r>
+      <w:bookmarkEnd w:id="20"/>
       <w:bookmarkEnd w:id="21"/>
-      <w:bookmarkEnd w:id="22"/>
     </w:p>
     <w:p>
       <w:pPr>
@@ -3684,7 +3632,7 @@
           <w:szCs w:val="22"/>
         </w:rPr>
       </w:pPr>
-      <w:bookmarkStart w:id="23" w:name="_Toc517531917"/>
+      <w:bookmarkStart w:id="22" w:name="_Toc517531917"/>
       <w:r>
         <w:rPr>
           <w:rFonts w:asciiTheme="minorHAnsi" w:hAnsiTheme="minorHAnsi" w:cstheme="minorBidi"/>
@@ -3710,7 +3658,7 @@
           <w:rFonts w:asciiTheme="minorHAnsi" w:hAnsiTheme="minorHAnsi" w:cstheme="minorBidi"/>
         </w:rPr>
       </w:pPr>
-      <w:bookmarkStart w:id="24" w:name="_Toc530480959"/>
+      <w:bookmarkStart w:id="23" w:name="_Toc530480959"/>
       <w:r>
         <w:rPr>
           <w:rFonts w:asciiTheme="minorHAnsi" w:hAnsiTheme="minorHAnsi" w:cstheme="minorBidi"/>
@@ -3735,8 +3683,8 @@
         </w:rPr>
         <w:t>Design</w:t>
       </w:r>
+      <w:bookmarkEnd w:id="22"/>
       <w:bookmarkEnd w:id="23"/>
-      <w:bookmarkEnd w:id="24"/>
     </w:p>
     <w:p>
       <w:pPr>
@@ -4206,25 +4154,7 @@
           <w:sz w:val="22"/>
           <w:lang w:val="en-US"/>
         </w:rPr>
-        <w:t xml:space="preserve">how the results can be displayed in an application a qualitative literature study will be carried out on the previous classes of </w:t>
-      </w:r>
-      <w:proofErr w:type="gramStart"/>
-      <w:r>
-        <w:rPr>
-          <w:rFonts w:asciiTheme="minorHAnsi" w:hAnsiTheme="minorHAnsi" w:cstheme="minorHAnsi"/>
-          <w:sz w:val="22"/>
-          <w:lang w:val="en-US"/>
-        </w:rPr>
-        <w:t>Object Oriented</w:t>
-      </w:r>
-      <w:proofErr w:type="gramEnd"/>
-      <w:r>
-        <w:rPr>
-          <w:rFonts w:asciiTheme="minorHAnsi" w:hAnsiTheme="minorHAnsi" w:cstheme="minorHAnsi"/>
-          <w:sz w:val="22"/>
-          <w:lang w:val="en-US"/>
-        </w:rPr>
-        <w:t xml:space="preserve"> Programming</w:t>
+        <w:t>how the results can be displayed in an application a qualitative literature study will be carried out on the previous classes of Object Oriented Programming</w:t>
       </w:r>
       <w:r>
         <w:rPr>
@@ -4310,8 +4240,8 @@
         <w:pStyle w:val="Heading1"/>
         <w:ind w:left="0" w:right="74"/>
       </w:pPr>
-      <w:bookmarkStart w:id="25" w:name="_Toc517531918"/>
-      <w:bookmarkStart w:id="26" w:name="_Toc530480960"/>
+      <w:bookmarkStart w:id="24" w:name="_Toc517531918"/>
+      <w:bookmarkStart w:id="25" w:name="_Toc530480960"/>
       <w:r>
         <w:lastRenderedPageBreak/>
         <w:t>5.</w:t>
@@ -4319,24 +4249,24 @@
       <w:r>
         <w:t xml:space="preserve"> Task division and planning</w:t>
       </w:r>
+      <w:bookmarkEnd w:id="24"/>
       <w:bookmarkEnd w:id="25"/>
-      <w:bookmarkEnd w:id="26"/>
       <w:r>
         <w:tab/>
       </w:r>
-      <w:bookmarkStart w:id="27" w:name="_Toc517531921"/>
+      <w:bookmarkStart w:id="26" w:name="_Toc517531921"/>
     </w:p>
     <w:p>
       <w:pPr>
         <w:pStyle w:val="Heading2"/>
         <w:ind w:left="0"/>
       </w:pPr>
-      <w:bookmarkStart w:id="28" w:name="_Toc530480961"/>
+      <w:bookmarkStart w:id="27" w:name="_Toc530480961"/>
       <w:r>
         <w:t>Task distribution</w:t>
       </w:r>
+      <w:bookmarkEnd w:id="26"/>
       <w:bookmarkEnd w:id="27"/>
-      <w:bookmarkEnd w:id="28"/>
     </w:p>
     <w:p>
       <w:pPr>
@@ -6430,7 +6360,7 @@
         <w:pStyle w:val="Heading1"/>
         <w:ind w:left="0" w:right="74"/>
       </w:pPr>
-      <w:bookmarkStart w:id="29" w:name="_Toc517531922"/>
+      <w:bookmarkStart w:id="28" w:name="_Toc517531922"/>
     </w:p>
     <w:p>
       <w:pPr>
@@ -6453,7 +6383,7 @@
         <w:pStyle w:val="Heading1"/>
         <w:ind w:left="0" w:right="74"/>
       </w:pPr>
-      <w:bookmarkStart w:id="30" w:name="_Toc530480962"/>
+      <w:bookmarkStart w:id="29" w:name="_Toc530480962"/>
       <w:r>
         <w:lastRenderedPageBreak/>
         <w:t xml:space="preserve">6. </w:t>
@@ -6467,8 +6397,8 @@
       <w:r>
         <w:t>ssues management</w:t>
       </w:r>
+      <w:bookmarkEnd w:id="28"/>
       <w:bookmarkEnd w:id="29"/>
-      <w:bookmarkEnd w:id="30"/>
     </w:p>
     <w:p>
       <w:pPr>
@@ -6512,232 +6442,13 @@
         <w:pStyle w:val="Heading2"/>
         <w:ind w:left="0" w:right="74"/>
       </w:pPr>
-      <w:bookmarkStart w:id="31" w:name="_Toc517531923"/>
-      <w:bookmarkStart w:id="32" w:name="_Toc530480963"/>
+      <w:bookmarkStart w:id="30" w:name="_Toc517531923"/>
+      <w:bookmarkStart w:id="31" w:name="_Toc530480963"/>
       <w:r>
         <w:t>Internal risks and issues</w:t>
       </w:r>
+      <w:bookmarkEnd w:id="30"/>
       <w:bookmarkEnd w:id="31"/>
-      <w:bookmarkEnd w:id="32"/>
-    </w:p>
-    <w:p/>
-    <w:tbl>
-      <w:tblPr>
-        <w:tblStyle w:val="GridTable1Light-Accent2"/>
-        <w:tblW w:w="5003" w:type="pct"/>
-        <w:tblInd w:w="-5" w:type="dxa"/>
-        <w:tblLayout w:type="fixed"/>
-        <w:tblCellMar>
-          <w:left w:w="0" w:type="dxa"/>
-          <w:right w:w="0" w:type="dxa"/>
-        </w:tblCellMar>
-        <w:tblLook w:val="0420" w:firstRow="1" w:lastRow="0" w:firstColumn="0" w:lastColumn="0" w:noHBand="0" w:noVBand="1"/>
-        <w:tblDescription w:val="Tracking risks and issues"/>
-      </w:tblPr>
-      <w:tblGrid>
-        <w:gridCol w:w="3261"/>
-        <w:gridCol w:w="708"/>
-        <w:gridCol w:w="567"/>
-        <w:gridCol w:w="567"/>
-        <w:gridCol w:w="4258"/>
-      </w:tblGrid>
-      <w:tr>
-        <w:trPr>
-          <w:cnfStyle w:val="100000000000" w:firstRow="1" w:lastRow="0" w:firstColumn="0" w:lastColumn="0" w:oddVBand="0" w:evenVBand="0" w:oddHBand="0" w:evenHBand="0" w:firstRowFirstColumn="0" w:firstRowLastColumn="0" w:lastRowFirstColumn="0" w:lastRowLastColumn="0"/>
-          <w:tblHeader/>
-        </w:trPr>
-        <w:tc>
-          <w:tcPr>
-            <w:tcW w:w="3261" w:type="dxa"/>
-            <w:tcBorders>
-              <w:top w:val="nil"/>
-            </w:tcBorders>
-            <w:vAlign w:val="bottom"/>
-          </w:tcPr>
-          <w:p>
-            <w:pPr>
-              <w:pStyle w:val="Tabletext"/>
-            </w:pPr>
-            <w:r>
-              <w:t>Risk description</w:t>
-            </w:r>
-          </w:p>
-        </w:tc>
-        <w:tc>
-          <w:tcPr>
-            <w:tcW w:w="708" w:type="dxa"/>
-            <w:tcBorders>
-              <w:top w:val="nil"/>
-            </w:tcBorders>
-            <w:vAlign w:val="bottom"/>
-          </w:tcPr>
-          <w:p>
-            <w:pPr>
-              <w:pStyle w:val="Tabletext"/>
-            </w:pPr>
-            <w:r>
-              <w:t>Probability</w:t>
-            </w:r>
-          </w:p>
-        </w:tc>
-        <w:tc>
-          <w:tcPr>
-            <w:tcW w:w="567" w:type="dxa"/>
-            <w:tcBorders>
-              <w:top w:val="nil"/>
-            </w:tcBorders>
-            <w:vAlign w:val="bottom"/>
-          </w:tcPr>
-          <w:p>
-            <w:pPr>
-              <w:pStyle w:val="Tabletext"/>
-            </w:pPr>
-            <w:r>
-              <w:t>Impact</w:t>
-            </w:r>
-          </w:p>
-        </w:tc>
-        <w:tc>
-          <w:tcPr>
-            <w:tcW w:w="567" w:type="dxa"/>
-            <w:tcBorders>
-              <w:top w:val="nil"/>
-            </w:tcBorders>
-          </w:tcPr>
-          <w:p>
-            <w:pPr>
-              <w:pStyle w:val="Tabletext"/>
-            </w:pPr>
-            <w:r>
-              <w:t>priority</w:t>
-            </w:r>
-          </w:p>
-        </w:tc>
-        <w:tc>
-          <w:tcPr>
-            <w:tcW w:w="4258" w:type="dxa"/>
-            <w:tcBorders>
-              <w:top w:val="nil"/>
-              <w:right w:val="nil"/>
-            </w:tcBorders>
-            <w:vAlign w:val="bottom"/>
-          </w:tcPr>
-          <w:p>
-            <w:pPr>
-              <w:pStyle w:val="Tabletext"/>
-            </w:pPr>
-            <w:r>
-              <w:t>Corrective measure</w:t>
-            </w:r>
-          </w:p>
-        </w:tc>
-      </w:tr>
-      <w:tr>
-        <w:tc>
-          <w:tcPr>
-            <w:tcW w:w="3261" w:type="dxa"/>
-          </w:tcPr>
-          <w:p/>
-        </w:tc>
-        <w:tc>
-          <w:tcPr>
-            <w:tcW w:w="708" w:type="dxa"/>
-            <w:shd w:val="clear" w:color="auto" w:fill="EDEEE5" w:themeFill="accent3" w:themeFillTint="33"/>
-          </w:tcPr>
-          <w:p>
-            <w:pPr>
-              <w:pStyle w:val="Tabletext"/>
-              <w:jc w:val="center"/>
-              <w:rPr>
-                <w:b/>
-              </w:rPr>
-            </w:pPr>
-            <w:r>
-              <w:rPr>
-                <w:b/>
-              </w:rPr>
-              <w:br/>
-            </w:r>
-          </w:p>
-        </w:tc>
-        <w:tc>
-          <w:tcPr>
-            <w:tcW w:w="567" w:type="dxa"/>
-            <w:shd w:val="clear" w:color="auto" w:fill="F7EFDE" w:themeFill="accent4" w:themeFillTint="33"/>
-          </w:tcPr>
-          <w:p>
-            <w:pPr>
-              <w:pStyle w:val="Tabletext"/>
-              <w:ind w:left="0"/>
-              <w:jc w:val="center"/>
-              <w:rPr>
-                <w:b/>
-              </w:rPr>
-            </w:pPr>
-            <w:r>
-              <w:rPr>
-                <w:b/>
-              </w:rPr>
-              <w:br/>
-            </w:r>
-          </w:p>
-        </w:tc>
-        <w:tc>
-          <w:tcPr>
-            <w:tcW w:w="567" w:type="dxa"/>
-          </w:tcPr>
-          <w:p>
-            <w:pPr>
-              <w:ind w:left="0"/>
-              <w:jc w:val="center"/>
-              <w:rPr>
-                <w:b/>
-              </w:rPr>
-            </w:pPr>
-          </w:p>
-          <w:p>
-            <w:pPr>
-              <w:ind w:left="0"/>
-              <w:jc w:val="center"/>
-              <w:rPr>
-                <w:b/>
-              </w:rPr>
-            </w:pPr>
-          </w:p>
-        </w:tc>
-        <w:tc>
-          <w:tcPr>
-            <w:tcW w:w="4258" w:type="dxa"/>
-            <w:tcBorders>
-              <w:right w:val="nil"/>
-            </w:tcBorders>
-          </w:tcPr>
-          <w:p>
-            <w:pPr>
-              <w:ind w:left="0"/>
-            </w:pPr>
-          </w:p>
-        </w:tc>
-      </w:tr>
-    </w:tbl>
-    <w:p>
-      <w:pPr>
-        <w:pStyle w:val="Heading3"/>
-        <w:ind w:left="0"/>
-      </w:pPr>
-    </w:p>
-    <w:p>
-      <w:pPr>
-        <w:pStyle w:val="Heading2"/>
-        <w:ind w:left="0" w:right="74"/>
-      </w:pPr>
-      <w:bookmarkStart w:id="33" w:name="_Toc517531924"/>
-      <w:bookmarkStart w:id="34" w:name="_Toc530480964"/>
-      <w:r>
-        <w:t>External risks and issues</w:t>
-      </w:r>
-      <w:bookmarkEnd w:id="33"/>
-      <w:bookmarkEnd w:id="34"/>
     </w:p>
     <w:tbl>
       <w:tblPr>
@@ -6854,17 +6565,30 @@
         <w:tc>
           <w:tcPr>
             <w:tcW w:w="3261" w:type="dxa"/>
+            <w:tcBorders>
+              <w:bottom w:val="nil"/>
+            </w:tcBorders>
           </w:tcPr>
-          <w:p/>
+          <w:p>
+            <w:r>
+              <w:t>A project member becomes ill and therefore cannot attend a meeting.</w:t>
+            </w:r>
+          </w:p>
         </w:tc>
         <w:tc>
           <w:tcPr>
             <w:tcW w:w="708" w:type="dxa"/>
+            <w:tcBorders>
+              <w:bottom w:val="nil"/>
+            </w:tcBorders>
             <w:shd w:val="clear" w:color="auto" w:fill="EDEEE5" w:themeFill="accent3" w:themeFillTint="33"/>
+            <w:vAlign w:val="center"/>
           </w:tcPr>
           <w:p>
             <w:pPr>
               <w:pStyle w:val="Tabletext"/>
+              <w:spacing w:before="0"/>
+              <w:ind w:left="0" w:right="0"/>
               <w:jc w:val="center"/>
               <w:rPr>
                 <w:b/>
@@ -6874,19 +6598,24 @@
               <w:rPr>
                 <w:b/>
               </w:rPr>
-              <w:br/>
+              <w:t>3</w:t>
             </w:r>
           </w:p>
         </w:tc>
         <w:tc>
           <w:tcPr>
             <w:tcW w:w="567" w:type="dxa"/>
+            <w:tcBorders>
+              <w:bottom w:val="nil"/>
+            </w:tcBorders>
             <w:shd w:val="clear" w:color="auto" w:fill="F7EFDE" w:themeFill="accent4" w:themeFillTint="33"/>
+            <w:vAlign w:val="center"/>
           </w:tcPr>
           <w:p>
             <w:pPr>
               <w:pStyle w:val="Tabletext"/>
-              <w:ind w:left="0"/>
+              <w:spacing w:before="0"/>
+              <w:ind w:left="0" w:right="0"/>
               <w:jc w:val="center"/>
               <w:rPr>
                 <w:b/>
@@ -6896,44 +6625,766 @@
               <w:rPr>
                 <w:b/>
               </w:rPr>
-              <w:br/>
+              <w:t>2</w:t>
             </w:r>
           </w:p>
         </w:tc>
         <w:tc>
           <w:tcPr>
             <w:tcW w:w="567" w:type="dxa"/>
+            <w:tcBorders>
+              <w:bottom w:val="nil"/>
+            </w:tcBorders>
+            <w:vAlign w:val="center"/>
           </w:tcPr>
           <w:p>
             <w:pPr>
-              <w:ind w:left="0"/>
+              <w:spacing w:after="0"/>
+              <w:ind w:left="0" w:right="0"/>
               <w:jc w:val="center"/>
               <w:rPr>
                 <w:b/>
               </w:rPr>
             </w:pPr>
-          </w:p>
-          <w:p>
-            <w:pPr>
-              <w:ind w:left="0"/>
-              <w:jc w:val="center"/>
+            <w:r>
               <w:rPr>
                 <w:b/>
               </w:rPr>
-            </w:pPr>
+              <w:t>6</w:t>
+            </w:r>
           </w:p>
         </w:tc>
         <w:tc>
           <w:tcPr>
             <w:tcW w:w="4258" w:type="dxa"/>
             <w:tcBorders>
+              <w:bottom w:val="nil"/>
               <w:right w:val="nil"/>
             </w:tcBorders>
           </w:tcPr>
           <w:p>
             <w:pPr>
-              <w:ind w:left="0"/>
+              <w:ind w:left="74"/>
             </w:pPr>
+            <w:r>
+              <w:t>Another group member will take over the ill group members work.</w:t>
+            </w:r>
+          </w:p>
+        </w:tc>
+      </w:tr>
+      <w:tr>
+        <w:tc>
+          <w:tcPr>
+            <w:tcW w:w="3261" w:type="dxa"/>
+            <w:tcBorders>
+              <w:top w:val="nil"/>
+              <w:bottom w:val="nil"/>
+            </w:tcBorders>
+          </w:tcPr>
+          <w:p>
+            <w:r>
+              <w:t>Running out of time or missing a deadline.</w:t>
+            </w:r>
+          </w:p>
+        </w:tc>
+        <w:tc>
+          <w:tcPr>
+            <w:tcW w:w="708" w:type="dxa"/>
+            <w:tcBorders>
+              <w:top w:val="nil"/>
+              <w:bottom w:val="nil"/>
+            </w:tcBorders>
+            <w:shd w:val="clear" w:color="auto" w:fill="EDEEE5" w:themeFill="accent3" w:themeFillTint="33"/>
+            <w:vAlign w:val="center"/>
+          </w:tcPr>
+          <w:p>
+            <w:pPr>
+              <w:pStyle w:val="Tabletext"/>
+              <w:spacing w:before="0"/>
+              <w:ind w:left="0" w:right="0"/>
+              <w:jc w:val="center"/>
+              <w:rPr>
+                <w:b/>
+              </w:rPr>
+            </w:pPr>
+            <w:r>
+              <w:rPr>
+                <w:b/>
+              </w:rPr>
+              <w:t>4</w:t>
+            </w:r>
+          </w:p>
+        </w:tc>
+        <w:tc>
+          <w:tcPr>
+            <w:tcW w:w="567" w:type="dxa"/>
+            <w:tcBorders>
+              <w:top w:val="nil"/>
+              <w:bottom w:val="nil"/>
+            </w:tcBorders>
+            <w:shd w:val="clear" w:color="auto" w:fill="F7EFDE" w:themeFill="accent4" w:themeFillTint="33"/>
+            <w:vAlign w:val="center"/>
+          </w:tcPr>
+          <w:p>
+            <w:pPr>
+              <w:pStyle w:val="Tabletext"/>
+              <w:spacing w:before="0"/>
+              <w:ind w:left="0" w:right="0"/>
+              <w:jc w:val="center"/>
+              <w:rPr>
+                <w:b/>
+              </w:rPr>
+            </w:pPr>
+            <w:r>
+              <w:rPr>
+                <w:b/>
+              </w:rPr>
+              <w:t>5</w:t>
+            </w:r>
+          </w:p>
+        </w:tc>
+        <w:tc>
+          <w:tcPr>
+            <w:tcW w:w="567" w:type="dxa"/>
+            <w:tcBorders>
+              <w:top w:val="nil"/>
+              <w:bottom w:val="nil"/>
+            </w:tcBorders>
+            <w:vAlign w:val="center"/>
+          </w:tcPr>
+          <w:p>
+            <w:pPr>
+              <w:spacing w:after="0"/>
+              <w:ind w:left="0" w:right="0"/>
+              <w:jc w:val="center"/>
+              <w:rPr>
+                <w:b/>
+              </w:rPr>
+            </w:pPr>
+            <w:r>
+              <w:rPr>
+                <w:b/>
+              </w:rPr>
+              <w:t>20</w:t>
+            </w:r>
+          </w:p>
+        </w:tc>
+        <w:tc>
+          <w:tcPr>
+            <w:tcW w:w="4258" w:type="dxa"/>
+            <w:tcBorders>
+              <w:top w:val="nil"/>
+              <w:bottom w:val="nil"/>
+              <w:right w:val="nil"/>
+            </w:tcBorders>
+          </w:tcPr>
+          <w:p>
+            <w:pPr>
+              <w:ind w:left="74"/>
+            </w:pPr>
+            <w:r>
+              <w:t>Make a realistic planning, be responsible and manage time well. Also being strict about consequences of being late or missing deadlines.</w:t>
+            </w:r>
+          </w:p>
+        </w:tc>
+      </w:tr>
+      <w:tr>
+        <w:tc>
+          <w:tcPr>
+            <w:tcW w:w="3261" w:type="dxa"/>
+            <w:tcBorders>
+              <w:top w:val="nil"/>
+            </w:tcBorders>
+          </w:tcPr>
+          <w:p>
+            <w:r>
+              <w:t>Communication problems and disagreements between the group or the group not working well together.</w:t>
+            </w:r>
+          </w:p>
+        </w:tc>
+        <w:tc>
+          <w:tcPr>
+            <w:tcW w:w="708" w:type="dxa"/>
+            <w:tcBorders>
+              <w:top w:val="nil"/>
+            </w:tcBorders>
+            <w:shd w:val="clear" w:color="auto" w:fill="EDEEE5" w:themeFill="accent3" w:themeFillTint="33"/>
+            <w:vAlign w:val="center"/>
+          </w:tcPr>
+          <w:p>
+            <w:pPr>
+              <w:pStyle w:val="Tabletext"/>
+              <w:spacing w:before="0"/>
+              <w:ind w:left="0" w:right="0"/>
+              <w:jc w:val="center"/>
+              <w:rPr>
+                <w:b/>
+              </w:rPr>
+            </w:pPr>
+            <w:r>
+              <w:rPr>
+                <w:b/>
+              </w:rPr>
+              <w:t>3</w:t>
+            </w:r>
+          </w:p>
+        </w:tc>
+        <w:tc>
+          <w:tcPr>
+            <w:tcW w:w="567" w:type="dxa"/>
+            <w:tcBorders>
+              <w:top w:val="nil"/>
+            </w:tcBorders>
+            <w:shd w:val="clear" w:color="auto" w:fill="F7EFDE" w:themeFill="accent4" w:themeFillTint="33"/>
+            <w:vAlign w:val="center"/>
+          </w:tcPr>
+          <w:p>
+            <w:pPr>
+              <w:pStyle w:val="Tabletext"/>
+              <w:spacing w:before="0"/>
+              <w:ind w:left="0" w:right="0"/>
+              <w:jc w:val="center"/>
+              <w:rPr>
+                <w:b/>
+              </w:rPr>
+            </w:pPr>
+            <w:r>
+              <w:rPr>
+                <w:b/>
+              </w:rPr>
+              <w:t>6</w:t>
+            </w:r>
+          </w:p>
+        </w:tc>
+        <w:tc>
+          <w:tcPr>
+            <w:tcW w:w="567" w:type="dxa"/>
+            <w:tcBorders>
+              <w:top w:val="nil"/>
+            </w:tcBorders>
+            <w:vAlign w:val="center"/>
+          </w:tcPr>
+          <w:p>
+            <w:pPr>
+              <w:spacing w:after="0"/>
+              <w:ind w:left="0" w:right="0"/>
+              <w:jc w:val="center"/>
+              <w:rPr>
+                <w:b/>
+              </w:rPr>
+            </w:pPr>
+            <w:r>
+              <w:rPr>
+                <w:b/>
+              </w:rPr>
+              <w:t>18</w:t>
+            </w:r>
+          </w:p>
+        </w:tc>
+        <w:tc>
+          <w:tcPr>
+            <w:tcW w:w="4258" w:type="dxa"/>
+            <w:tcBorders>
+              <w:top w:val="nil"/>
+              <w:right w:val="nil"/>
+            </w:tcBorders>
+          </w:tcPr>
+          <w:p>
+            <w:pPr>
+              <w:ind w:left="74"/>
+            </w:pPr>
+            <w:r>
+              <w:t>Try to talk to each other, avoid criticism and blaming and encourage feedback instead.</w:t>
+            </w:r>
+          </w:p>
+        </w:tc>
+      </w:tr>
+    </w:tbl>
+    <w:p>
+      <w:pPr>
+        <w:pStyle w:val="Heading3"/>
+        <w:ind w:left="0"/>
+      </w:pPr>
+    </w:p>
+    <w:p>
+      <w:pPr>
+        <w:pStyle w:val="Heading2"/>
+        <w:ind w:left="0" w:right="74"/>
+      </w:pPr>
+      <w:bookmarkStart w:id="32" w:name="_Toc517531924"/>
+      <w:bookmarkStart w:id="33" w:name="_Toc530480964"/>
+      <w:r>
+        <w:t>External risks and issues</w:t>
+      </w:r>
+      <w:bookmarkEnd w:id="32"/>
+      <w:bookmarkEnd w:id="33"/>
+    </w:p>
+    <w:tbl>
+      <w:tblPr>
+        <w:tblStyle w:val="GridTable1Light-Accent2"/>
+        <w:tblW w:w="5003" w:type="pct"/>
+        <w:tblInd w:w="-5" w:type="dxa"/>
+        <w:tblLayout w:type="fixed"/>
+        <w:tblCellMar>
+          <w:left w:w="0" w:type="dxa"/>
+          <w:right w:w="0" w:type="dxa"/>
+        </w:tblCellMar>
+        <w:tblLook w:val="0420" w:firstRow="1" w:lastRow="0" w:firstColumn="0" w:lastColumn="0" w:noHBand="0" w:noVBand="1"/>
+        <w:tblDescription w:val="Tracking risks and issues"/>
+      </w:tblPr>
+      <w:tblGrid>
+        <w:gridCol w:w="3261"/>
+        <w:gridCol w:w="708"/>
+        <w:gridCol w:w="567"/>
+        <w:gridCol w:w="567"/>
+        <w:gridCol w:w="4258"/>
+      </w:tblGrid>
+      <w:tr>
+        <w:trPr>
+          <w:cnfStyle w:val="100000000000" w:firstRow="1" w:lastRow="0" w:firstColumn="0" w:lastColumn="0" w:oddVBand="0" w:evenVBand="0" w:oddHBand="0" w:evenHBand="0" w:firstRowFirstColumn="0" w:firstRowLastColumn="0" w:lastRowFirstColumn="0" w:lastRowLastColumn="0"/>
+          <w:tblHeader/>
+        </w:trPr>
+        <w:tc>
+          <w:tcPr>
+            <w:tcW w:w="3261" w:type="dxa"/>
+            <w:tcBorders>
+              <w:top w:val="nil"/>
+            </w:tcBorders>
+            <w:vAlign w:val="bottom"/>
+          </w:tcPr>
+          <w:p>
+            <w:pPr>
+              <w:pStyle w:val="Tabletext"/>
+            </w:pPr>
+            <w:r>
+              <w:t>Risk description</w:t>
+            </w:r>
+          </w:p>
+        </w:tc>
+        <w:tc>
+          <w:tcPr>
+            <w:tcW w:w="708" w:type="dxa"/>
+            <w:tcBorders>
+              <w:top w:val="nil"/>
+            </w:tcBorders>
+            <w:vAlign w:val="bottom"/>
+          </w:tcPr>
+          <w:p>
+            <w:pPr>
+              <w:pStyle w:val="Tabletext"/>
+            </w:pPr>
+            <w:r>
+              <w:t>Probability</w:t>
+            </w:r>
+          </w:p>
+        </w:tc>
+        <w:tc>
+          <w:tcPr>
+            <w:tcW w:w="567" w:type="dxa"/>
+            <w:tcBorders>
+              <w:top w:val="nil"/>
+            </w:tcBorders>
+            <w:vAlign w:val="bottom"/>
+          </w:tcPr>
+          <w:p>
+            <w:pPr>
+              <w:pStyle w:val="Tabletext"/>
+            </w:pPr>
+            <w:r>
+              <w:t>Impact</w:t>
+            </w:r>
+          </w:p>
+        </w:tc>
+        <w:tc>
+          <w:tcPr>
+            <w:tcW w:w="567" w:type="dxa"/>
+            <w:tcBorders>
+              <w:top w:val="nil"/>
+            </w:tcBorders>
+          </w:tcPr>
+          <w:p>
+            <w:pPr>
+              <w:pStyle w:val="Tabletext"/>
+            </w:pPr>
+            <w:r>
+              <w:t>priority</w:t>
+            </w:r>
+          </w:p>
+        </w:tc>
+        <w:tc>
+          <w:tcPr>
+            <w:tcW w:w="4258" w:type="dxa"/>
+            <w:tcBorders>
+              <w:top w:val="nil"/>
+              <w:right w:val="nil"/>
+            </w:tcBorders>
+            <w:vAlign w:val="bottom"/>
+          </w:tcPr>
+          <w:p>
+            <w:pPr>
+              <w:pStyle w:val="Tabletext"/>
+            </w:pPr>
+            <w:r>
+              <w:t>Corrective measure</w:t>
+            </w:r>
+          </w:p>
+        </w:tc>
+      </w:tr>
+      <w:tr>
+        <w:tc>
+          <w:tcPr>
+            <w:tcW w:w="3261" w:type="dxa"/>
+            <w:tcBorders>
+              <w:bottom w:val="nil"/>
+            </w:tcBorders>
+          </w:tcPr>
+          <w:p>
+            <w:bookmarkStart w:id="34" w:name="_GoBack"/>
+            <w:bookmarkEnd w:id="34"/>
+            <w:r>
+              <w:t>Difficulty getting the right information/data needed</w:t>
+            </w:r>
+            <w:r>
+              <w:t>.</w:t>
+            </w:r>
+          </w:p>
+        </w:tc>
+        <w:tc>
+          <w:tcPr>
+            <w:tcW w:w="708" w:type="dxa"/>
+            <w:tcBorders>
+              <w:bottom w:val="nil"/>
+            </w:tcBorders>
+            <w:shd w:val="clear" w:color="auto" w:fill="EDEEE5" w:themeFill="accent3" w:themeFillTint="33"/>
+            <w:vAlign w:val="center"/>
+          </w:tcPr>
+          <w:p>
+            <w:pPr>
+              <w:pStyle w:val="Tabletext"/>
+              <w:spacing w:before="0"/>
+              <w:ind w:left="0" w:right="0"/>
+              <w:jc w:val="center"/>
+              <w:rPr>
+                <w:b/>
+              </w:rPr>
+            </w:pPr>
+            <w:r>
+              <w:rPr>
+                <w:b/>
+              </w:rPr>
+              <w:t>5</w:t>
+            </w:r>
+          </w:p>
+        </w:tc>
+        <w:tc>
+          <w:tcPr>
+            <w:tcW w:w="567" w:type="dxa"/>
+            <w:tcBorders>
+              <w:bottom w:val="nil"/>
+            </w:tcBorders>
+            <w:shd w:val="clear" w:color="auto" w:fill="F7EFDE" w:themeFill="accent4" w:themeFillTint="33"/>
+            <w:vAlign w:val="center"/>
+          </w:tcPr>
+          <w:p>
+            <w:pPr>
+              <w:pStyle w:val="Tabletext"/>
+              <w:spacing w:before="0"/>
+              <w:ind w:left="0" w:right="0"/>
+              <w:jc w:val="center"/>
+              <w:rPr>
+                <w:b/>
+              </w:rPr>
+            </w:pPr>
+            <w:r>
+              <w:rPr>
+                <w:b/>
+              </w:rPr>
+              <w:t>5</w:t>
+            </w:r>
+          </w:p>
+        </w:tc>
+        <w:tc>
+          <w:tcPr>
+            <w:tcW w:w="567" w:type="dxa"/>
+            <w:tcBorders>
+              <w:bottom w:val="nil"/>
+            </w:tcBorders>
+            <w:vAlign w:val="center"/>
+          </w:tcPr>
+          <w:p>
+            <w:pPr>
+              <w:spacing w:after="0"/>
+              <w:ind w:left="0" w:right="0"/>
+              <w:jc w:val="center"/>
+              <w:rPr>
+                <w:b/>
+              </w:rPr>
+            </w:pPr>
+            <w:r>
+              <w:rPr>
+                <w:b/>
+              </w:rPr>
+              <w:t>25</w:t>
+            </w:r>
+          </w:p>
+        </w:tc>
+        <w:tc>
+          <w:tcPr>
+            <w:tcW w:w="4258" w:type="dxa"/>
+            <w:tcBorders>
+              <w:bottom w:val="nil"/>
+              <w:right w:val="nil"/>
+            </w:tcBorders>
+          </w:tcPr>
+          <w:p>
+            <w:pPr>
+              <w:ind w:left="74" w:right="74"/>
+            </w:pPr>
+            <w:r>
+              <w:t>Be selective with sources and amount of data and drop it if it is irrelevant.</w:t>
+            </w:r>
+          </w:p>
+        </w:tc>
+      </w:tr>
+      <w:tr>
+        <w:tc>
+          <w:tcPr>
+            <w:tcW w:w="3261" w:type="dxa"/>
+            <w:tcBorders>
+              <w:top w:val="nil"/>
+              <w:bottom w:val="nil"/>
+            </w:tcBorders>
+          </w:tcPr>
+          <w:p>
+            <w:r>
+              <w:t>Difficulty picking up the right mathematical models and implementing them in the application</w:t>
+            </w:r>
+            <w:r>
+              <w:t>.</w:t>
+            </w:r>
+          </w:p>
+        </w:tc>
+        <w:tc>
+          <w:tcPr>
+            <w:tcW w:w="708" w:type="dxa"/>
+            <w:tcBorders>
+              <w:top w:val="nil"/>
+              <w:bottom w:val="nil"/>
+            </w:tcBorders>
+            <w:shd w:val="clear" w:color="auto" w:fill="EDEEE5" w:themeFill="accent3" w:themeFillTint="33"/>
+            <w:vAlign w:val="center"/>
+          </w:tcPr>
+          <w:p>
+            <w:pPr>
+              <w:pStyle w:val="Tabletext"/>
+              <w:spacing w:before="0"/>
+              <w:ind w:left="0" w:right="0"/>
+              <w:jc w:val="center"/>
+              <w:rPr>
+                <w:b/>
+              </w:rPr>
+            </w:pPr>
+            <w:r>
+              <w:rPr>
+                <w:b/>
+              </w:rPr>
+              <w:t>5</w:t>
+            </w:r>
+          </w:p>
+        </w:tc>
+        <w:tc>
+          <w:tcPr>
+            <w:tcW w:w="567" w:type="dxa"/>
+            <w:tcBorders>
+              <w:top w:val="nil"/>
+              <w:bottom w:val="nil"/>
+            </w:tcBorders>
+            <w:shd w:val="clear" w:color="auto" w:fill="F7EFDE" w:themeFill="accent4" w:themeFillTint="33"/>
+            <w:vAlign w:val="center"/>
+          </w:tcPr>
+          <w:p>
+            <w:pPr>
+              <w:pStyle w:val="Tabletext"/>
+              <w:spacing w:before="0"/>
+              <w:ind w:left="0" w:right="0"/>
+              <w:jc w:val="center"/>
+              <w:rPr>
+                <w:b/>
+              </w:rPr>
+            </w:pPr>
+            <w:r>
+              <w:rPr>
+                <w:b/>
+              </w:rPr>
+              <w:t>6</w:t>
+            </w:r>
+          </w:p>
+        </w:tc>
+        <w:tc>
+          <w:tcPr>
+            <w:tcW w:w="567" w:type="dxa"/>
+            <w:tcBorders>
+              <w:top w:val="nil"/>
+              <w:bottom w:val="nil"/>
+            </w:tcBorders>
+            <w:vAlign w:val="center"/>
+          </w:tcPr>
+          <w:p>
+            <w:pPr>
+              <w:spacing w:after="0"/>
+              <w:ind w:left="0" w:right="0"/>
+              <w:jc w:val="center"/>
+              <w:rPr>
+                <w:b/>
+              </w:rPr>
+            </w:pPr>
+            <w:r>
+              <w:rPr>
+                <w:b/>
+              </w:rPr>
+              <w:t>30</w:t>
+            </w:r>
+          </w:p>
+        </w:tc>
+        <w:tc>
+          <w:tcPr>
+            <w:tcW w:w="4258" w:type="dxa"/>
+            <w:tcBorders>
+              <w:top w:val="nil"/>
+              <w:bottom w:val="nil"/>
+              <w:right w:val="nil"/>
+            </w:tcBorders>
+          </w:tcPr>
+          <w:p>
+            <w:pPr>
+              <w:ind w:left="74" w:right="74"/>
+            </w:pPr>
+            <w:r>
+              <w:t>Turn to the project instructors if needed and use previous projects as help.</w:t>
+            </w:r>
+          </w:p>
+        </w:tc>
+      </w:tr>
+      <w:tr>
+        <w:tc>
+          <w:tcPr>
+            <w:tcW w:w="3261" w:type="dxa"/>
+            <w:tcBorders>
+              <w:top w:val="nil"/>
+            </w:tcBorders>
+          </w:tcPr>
+          <w:p>
+            <w:r>
+              <w:t>D</w:t>
+            </w:r>
+            <w:r>
+              <w:t>elivering a poor</w:t>
+            </w:r>
+            <w:r>
+              <w:t xml:space="preserve"> or </w:t>
+            </w:r>
+            <w:r>
+              <w:t>incomplete product</w:t>
+            </w:r>
+            <w:r>
+              <w:t>.</w:t>
+            </w:r>
+          </w:p>
+        </w:tc>
+        <w:tc>
+          <w:tcPr>
+            <w:tcW w:w="708" w:type="dxa"/>
+            <w:tcBorders>
+              <w:top w:val="nil"/>
+            </w:tcBorders>
+            <w:shd w:val="clear" w:color="auto" w:fill="EDEEE5" w:themeFill="accent3" w:themeFillTint="33"/>
+            <w:vAlign w:val="center"/>
+          </w:tcPr>
+          <w:p>
+            <w:pPr>
+              <w:pStyle w:val="Tabletext"/>
+              <w:spacing w:before="0"/>
+              <w:ind w:left="0" w:right="0"/>
+              <w:jc w:val="center"/>
+              <w:rPr>
+                <w:b/>
+              </w:rPr>
+            </w:pPr>
+            <w:r>
+              <w:rPr>
+                <w:b/>
+              </w:rPr>
+              <w:t>4</w:t>
+            </w:r>
+          </w:p>
+        </w:tc>
+        <w:tc>
+          <w:tcPr>
+            <w:tcW w:w="567" w:type="dxa"/>
+            <w:tcBorders>
+              <w:top w:val="nil"/>
+            </w:tcBorders>
+            <w:shd w:val="clear" w:color="auto" w:fill="F7EFDE" w:themeFill="accent4" w:themeFillTint="33"/>
+            <w:vAlign w:val="center"/>
+          </w:tcPr>
+          <w:p>
+            <w:pPr>
+              <w:pStyle w:val="Tabletext"/>
+              <w:spacing w:before="0"/>
+              <w:ind w:left="0" w:right="0"/>
+              <w:jc w:val="center"/>
+              <w:rPr>
+                <w:b/>
+              </w:rPr>
+            </w:pPr>
+            <w:r>
+              <w:rPr>
+                <w:b/>
+              </w:rPr>
+              <w:t>6</w:t>
+            </w:r>
+          </w:p>
+        </w:tc>
+        <w:tc>
+          <w:tcPr>
+            <w:tcW w:w="567" w:type="dxa"/>
+            <w:tcBorders>
+              <w:top w:val="nil"/>
+            </w:tcBorders>
+            <w:vAlign w:val="center"/>
+          </w:tcPr>
+          <w:p>
+            <w:pPr>
+              <w:spacing w:after="0"/>
+              <w:ind w:left="0" w:right="0"/>
+              <w:jc w:val="center"/>
+              <w:rPr>
+                <w:b/>
+              </w:rPr>
+            </w:pPr>
+            <w:r>
+              <w:rPr>
+                <w:b/>
+              </w:rPr>
+              <w:t>20</w:t>
+            </w:r>
+          </w:p>
+        </w:tc>
+        <w:tc>
+          <w:tcPr>
+            <w:tcW w:w="4258" w:type="dxa"/>
+            <w:tcBorders>
+              <w:top w:val="nil"/>
+              <w:right w:val="nil"/>
+            </w:tcBorders>
+          </w:tcPr>
+          <w:p>
+            <w:pPr>
+              <w:ind w:left="74" w:right="74"/>
+            </w:pPr>
+            <w:r>
+              <w:t>Work efficiently and always make sure to have a deliverable product.</w:t>
+            </w:r>
           </w:p>
         </w:tc>
       </w:tr>
@@ -13943,7 +14394,7 @@
 </file>
 
 <file path=customXml/itemProps3.xml><?xml version="1.0" encoding="utf-8"?>
-<ds:datastoreItem xmlns:ds="http://schemas.openxmlformats.org/officeDocument/2006/customXml" ds:itemID="{FF4A4A93-358A-4699-A14C-4AB2B996F175}">
+<ds:datastoreItem xmlns:ds="http://schemas.openxmlformats.org/officeDocument/2006/customXml" ds:itemID="{BAB407F5-012E-45A1-911F-62AD13009C68}">
   <ds:schemaRefs>
     <ds:schemaRef ds:uri="http://schemas.openxmlformats.org/officeDocument/2006/bibliography"/>
   </ds:schemaRefs>

</xml_diff>

<commit_message>
Revert "Update Group 2 Project Plan v1.0.docx"
This reverts commit a7093d22c4baa364b0198ab1e8ac62ed035f2528.
</commit_message>
<xml_diff>
--- a/Project Plans/Group 2 Project Plan v1.0.docx
+++ b/Project Plans/Group 2 Project Plan v1.0.docx
@@ -1333,7 +1333,7 @@
                   </wp:anchor>
                 </w:drawing>
               </mc:Choice>
-              <mc:Fallback xmlns:wp14="http://schemas.microsoft.com/office/word/2010/wordml" xmlns:a="http://schemas.openxmlformats.org/drawingml/2006/main">
+              <mc:Fallback xmlns:a="http://schemas.openxmlformats.org/drawingml/2006/main" xmlns:wp14="http://schemas.microsoft.com/office/word/2010/wordml">
                 <w:pict w14:anchorId="3AE477BF">
                   <v:group id="Group 38" style="position:absolute;margin-left:0;margin-top:0;width:18pt;height:10in;z-index:251659264;mso-width-percent:29;mso-height-percent:909;mso-left-percent:45;mso-position-horizontal-relative:page;mso-position-vertical:center;mso-position-vertical-relative:page;mso-width-percent:29;mso-height-percent:909;mso-left-percent:45" alt="Title: Decorative sidebar" coordsize="2286,91440" o:spid="_x0000_s1026" w14:anchorId="04DC0D6C" o:gfxdata="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">
                     <v:rect id="Rectangle 39" style="position:absolute;width:2286;height:87820;visibility:visible;mso-wrap-style:square;v-text-anchor:middle" o:spid="_x0000_s1027" fillcolor="#dd8047 [3205]" stroked="f" strokeweight="1pt" o:gfxdata="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"/>
@@ -3478,56 +3478,36 @@
           <w:szCs w:val="22"/>
           <w:lang w:val="en-US"/>
         </w:rPr>
-        <w:t xml:space="preserve">What is the best </w:t>
-      </w:r>
-      <w:r>
+        <w:t>What is the best politically acceptable measure which can be taken to improve the ecological balance in the Oostvaardersplassen?</w:t>
+      </w:r>
+    </w:p>
+    <w:p>
+      <w:pPr>
+        <w:pStyle w:val="Normaalweb"/>
+        <w:spacing w:before="0" w:beforeAutospacing="0" w:after="0" w:afterAutospacing="0"/>
         <w:rPr>
           <w:rFonts w:asciiTheme="minorHAnsi" w:hAnsiTheme="minorHAnsi" w:cstheme="minorBidi"/>
           <w:sz w:val="22"/>
           <w:szCs w:val="22"/>
           <w:lang w:val="en-US"/>
         </w:rPr>
-        <w:t xml:space="preserve">ethically </w:t>
-      </w:r>
-      <w:r>
-        <w:rPr>
-          <w:rFonts w:asciiTheme="minorHAnsi" w:hAnsiTheme="minorHAnsi" w:cstheme="minorBidi"/>
-          <w:sz w:val="22"/>
-          <w:szCs w:val="22"/>
-          <w:lang w:val="en-US"/>
-        </w:rPr>
-        <w:t>acceptable measure which can be taken to improve the ecological balance in the Oostvaardersplassen?</w:t>
-      </w:r>
+      </w:pPr>
     </w:p>
     <w:p>
       <w:pPr>
-        <w:pStyle w:val="Normaalweb"/>
-        <w:spacing w:before="0" w:beforeAutospacing="0" w:after="0" w:afterAutospacing="0"/>
-        <w:rPr>
-          <w:rFonts w:asciiTheme="minorHAnsi" w:hAnsiTheme="minorHAnsi" w:cstheme="minorBidi"/>
-          <w:sz w:val="22"/>
-          <w:szCs w:val="22"/>
-          <w:lang w:val="en-US"/>
-        </w:rPr>
-      </w:pPr>
-      <w:bookmarkStart w:id="16" w:name="_GoBack"/>
-      <w:bookmarkEnd w:id="16"/>
-    </w:p>
-    <w:p>
-      <w:pPr>
         <w:pStyle w:val="Kop3"/>
         <w:ind w:left="0" w:right="74"/>
       </w:pPr>
-      <w:bookmarkStart w:id="17" w:name="_Toc517531914"/>
-      <w:bookmarkStart w:id="18" w:name="_Toc517532028"/>
+      <w:bookmarkStart w:id="16" w:name="_Toc517531914"/>
+      <w:bookmarkStart w:id="17" w:name="_Toc517532028"/>
       <w:r>
         <w:t>S</w:t>
       </w:r>
       <w:r>
         <w:t>ub questions</w:t>
       </w:r>
+      <w:bookmarkEnd w:id="16"/>
       <w:bookmarkEnd w:id="17"/>
-      <w:bookmarkEnd w:id="18"/>
     </w:p>
     <w:p>
       <w:pPr>
@@ -3644,33 +3624,7 @@
           <w:sz w:val="22"/>
           <w:lang w:val="en-US"/>
         </w:rPr>
-        <w:t xml:space="preserve">How can the models be </w:t>
-      </w:r>
-      <w:proofErr w:type="spellStart"/>
-      <w:r>
-        <w:rPr>
-          <w:rFonts w:asciiTheme="minorHAnsi" w:hAnsiTheme="minorHAnsi" w:cstheme="minorHAnsi"/>
-          <w:sz w:val="22"/>
-          <w:lang w:val="en-US"/>
-        </w:rPr>
-        <w:t>simplified?</w:t>
-      </w:r>
-      <w:r>
-        <w:rPr>
-          <w:rFonts w:asciiTheme="minorHAnsi" w:hAnsiTheme="minorHAnsi" w:cstheme="minorHAnsi"/>
-          <w:sz w:val="22"/>
-          <w:lang w:val="en-US"/>
-        </w:rPr>
-        <w:t>Which</w:t>
-      </w:r>
-      <w:proofErr w:type="spellEnd"/>
-      <w:r>
-        <w:rPr>
-          <w:rFonts w:asciiTheme="minorHAnsi" w:hAnsiTheme="minorHAnsi" w:cstheme="minorHAnsi"/>
-          <w:sz w:val="22"/>
-          <w:lang w:val="en-US"/>
-        </w:rPr>
-        <w:t xml:space="preserve"> models can we use which are simple enough? </w:t>
+        <w:t>How can the models be simplified?</w:t>
       </w:r>
     </w:p>
     <w:p>
@@ -3814,14 +3768,14 @@
         <w:pStyle w:val="Kop1"/>
         <w:ind w:left="0" w:right="74"/>
       </w:pPr>
-      <w:bookmarkStart w:id="19" w:name="_Toc517531915"/>
-      <w:bookmarkStart w:id="20" w:name="_Toc517532029"/>
+      <w:bookmarkStart w:id="18" w:name="_Toc517531915"/>
+      <w:bookmarkStart w:id="19" w:name="_Toc517532029"/>
       <w:r>
         <w:lastRenderedPageBreak/>
         <w:t>4. Methodology</w:t>
       </w:r>
+      <w:bookmarkEnd w:id="18"/>
       <w:bookmarkEnd w:id="19"/>
-      <w:bookmarkEnd w:id="20"/>
     </w:p>
     <w:p>
       <w:pPr>
@@ -3831,16 +3785,16 @@
           <w:rFonts w:asciiTheme="minorHAnsi" w:hAnsiTheme="minorHAnsi" w:cstheme="minorBidi"/>
         </w:rPr>
       </w:pPr>
-      <w:bookmarkStart w:id="21" w:name="_Toc517531916"/>
-      <w:bookmarkStart w:id="22" w:name="_Toc517532030"/>
+      <w:bookmarkStart w:id="20" w:name="_Toc517531916"/>
+      <w:bookmarkStart w:id="21" w:name="_Toc517532030"/>
       <w:r>
         <w:rPr>
           <w:rFonts w:asciiTheme="minorHAnsi" w:hAnsiTheme="minorHAnsi" w:cstheme="minorBidi"/>
         </w:rPr>
         <w:t>4.1 Research Strategy</w:t>
       </w:r>
+      <w:bookmarkEnd w:id="20"/>
       <w:bookmarkEnd w:id="21"/>
-      <w:bookmarkEnd w:id="22"/>
     </w:p>
     <w:p>
       <w:pPr>
@@ -3852,8 +3806,8 @@
           <w:szCs w:val="22"/>
         </w:rPr>
       </w:pPr>
-      <w:bookmarkStart w:id="23" w:name="_Toc517531917"/>
-      <w:bookmarkStart w:id="24" w:name="_Toc517532031"/>
+      <w:bookmarkStart w:id="22" w:name="_Toc517531917"/>
+      <w:bookmarkStart w:id="23" w:name="_Toc517532031"/>
       <w:r>
         <w:rPr>
           <w:rFonts w:asciiTheme="minorHAnsi" w:hAnsiTheme="minorHAnsi" w:cstheme="minorBidi"/>
@@ -3895,8 +3849,8 @@
         </w:rPr>
         <w:t>Design</w:t>
       </w:r>
+      <w:bookmarkEnd w:id="22"/>
       <w:bookmarkEnd w:id="23"/>
-      <w:bookmarkEnd w:id="24"/>
     </w:p>
     <w:p>
       <w:pPr>
@@ -4421,8 +4375,8 @@
         <w:pStyle w:val="Kop1"/>
         <w:ind w:left="0" w:right="74"/>
       </w:pPr>
-      <w:bookmarkStart w:id="25" w:name="_Toc517531918"/>
-      <w:bookmarkStart w:id="26" w:name="_Toc517532032"/>
+      <w:bookmarkStart w:id="24" w:name="_Toc517531918"/>
+      <w:bookmarkStart w:id="25" w:name="_Toc517532032"/>
       <w:r>
         <w:lastRenderedPageBreak/>
         <w:t>5.</w:t>
@@ -4430,8 +4384,8 @@
       <w:r>
         <w:t xml:space="preserve"> Task division and planning</w:t>
       </w:r>
+      <w:bookmarkEnd w:id="24"/>
       <w:bookmarkEnd w:id="25"/>
-      <w:bookmarkEnd w:id="26"/>
     </w:p>
     <w:p>
       <w:pPr>
@@ -4441,8 +4395,8 @@
           <w:rFonts w:asciiTheme="minorHAnsi" w:hAnsiTheme="minorHAnsi" w:cstheme="minorBidi"/>
         </w:rPr>
       </w:pPr>
-      <w:bookmarkStart w:id="27" w:name="_Toc517531919"/>
-      <w:bookmarkStart w:id="28" w:name="_Toc517532033"/>
+      <w:bookmarkStart w:id="26" w:name="_Toc517531919"/>
+      <w:bookmarkStart w:id="27" w:name="_Toc517532033"/>
       <w:r>
         <w:rPr>
           <w:rFonts w:asciiTheme="minorHAnsi" w:hAnsiTheme="minorHAnsi" w:cstheme="minorBidi"/>
@@ -4463,8 +4417,8 @@
         </w:rPr>
         <w:t xml:space="preserve"> Product breakdown</w:t>
       </w:r>
+      <w:bookmarkEnd w:id="26"/>
       <w:bookmarkEnd w:id="27"/>
-      <w:bookmarkEnd w:id="28"/>
     </w:p>
     <w:p>
       <w:pPr>
@@ -4498,8 +4452,8 @@
           <w:rFonts w:asciiTheme="minorHAnsi" w:hAnsiTheme="minorHAnsi" w:cstheme="minorBidi"/>
         </w:rPr>
       </w:pPr>
-      <w:bookmarkStart w:id="29" w:name="_Toc517531920"/>
-      <w:bookmarkStart w:id="30" w:name="_Toc517532034"/>
+      <w:bookmarkStart w:id="28" w:name="_Toc517531920"/>
+      <w:bookmarkStart w:id="29" w:name="_Toc517532034"/>
       <w:r>
         <w:rPr>
           <w:rFonts w:asciiTheme="minorHAnsi" w:hAnsiTheme="minorHAnsi" w:cstheme="minorBidi"/>
@@ -4526,8 +4480,8 @@
         </w:rPr>
         <w:t>Work breakdown</w:t>
       </w:r>
+      <w:bookmarkEnd w:id="28"/>
       <w:bookmarkEnd w:id="29"/>
-      <w:bookmarkEnd w:id="30"/>
     </w:p>
     <w:p>
       <w:pPr>
@@ -4603,8 +4557,8 @@
         <w:pStyle w:val="Kop2"/>
         <w:ind w:left="0"/>
       </w:pPr>
-      <w:bookmarkStart w:id="31" w:name="_Toc517531921"/>
-      <w:bookmarkStart w:id="32" w:name="_Toc517532035"/>
+      <w:bookmarkStart w:id="30" w:name="_Toc517531921"/>
+      <w:bookmarkStart w:id="31" w:name="_Toc517532035"/>
       <w:r>
         <w:rPr>
           <w:rFonts w:asciiTheme="minorHAnsi" w:hAnsiTheme="minorHAnsi" w:cstheme="minorBidi"/>
@@ -4632,8 +4586,8 @@
         </w:rPr>
         <w:t>Task distribution</w:t>
       </w:r>
+      <w:bookmarkEnd w:id="30"/>
       <w:bookmarkEnd w:id="31"/>
-      <w:bookmarkEnd w:id="32"/>
     </w:p>
     <w:p>
       <w:pPr>
@@ -5653,8 +5607,8 @@
         <w:pStyle w:val="Kop1"/>
         <w:ind w:left="0" w:right="74"/>
       </w:pPr>
-      <w:bookmarkStart w:id="33" w:name="_Toc517531922"/>
-      <w:bookmarkStart w:id="34" w:name="_Toc517532036"/>
+      <w:bookmarkStart w:id="32" w:name="_Toc517531922"/>
+      <w:bookmarkStart w:id="33" w:name="_Toc517532036"/>
     </w:p>
     <w:p>
       <w:pPr>
@@ -5690,8 +5644,8 @@
       <w:r>
         <w:t>ssues management</w:t>
       </w:r>
+      <w:bookmarkEnd w:id="32"/>
       <w:bookmarkEnd w:id="33"/>
-      <w:bookmarkEnd w:id="34"/>
     </w:p>
     <w:p>
       <w:pPr>
@@ -5735,13 +5689,13 @@
         <w:pStyle w:val="Kop2"/>
         <w:ind w:left="0" w:right="74"/>
       </w:pPr>
-      <w:bookmarkStart w:id="35" w:name="_Toc517531923"/>
-      <w:bookmarkStart w:id="36" w:name="_Toc517532037"/>
+      <w:bookmarkStart w:id="34" w:name="_Toc517531923"/>
+      <w:bookmarkStart w:id="35" w:name="_Toc517532037"/>
       <w:r>
         <w:t>Internal risks and issues</w:t>
       </w:r>
+      <w:bookmarkEnd w:id="34"/>
       <w:bookmarkEnd w:id="35"/>
-      <w:bookmarkEnd w:id="36"/>
     </w:p>
     <w:p/>
     <w:tbl>
@@ -5954,13 +5908,13 @@
         <w:pStyle w:val="Kop2"/>
         <w:ind w:left="0" w:right="74"/>
       </w:pPr>
-      <w:bookmarkStart w:id="37" w:name="_Toc517531924"/>
-      <w:bookmarkStart w:id="38" w:name="_Toc517532038"/>
+      <w:bookmarkStart w:id="36" w:name="_Toc517531924"/>
+      <w:bookmarkStart w:id="37" w:name="_Toc517532038"/>
       <w:r>
         <w:t>External risks and issues</w:t>
       </w:r>
+      <w:bookmarkEnd w:id="36"/>
       <w:bookmarkEnd w:id="37"/>
-      <w:bookmarkEnd w:id="38"/>
     </w:p>
     <w:tbl>
       <w:tblPr>
@@ -6188,8 +6142,8 @@
         <w:pStyle w:val="Kop1"/>
         <w:ind w:left="0" w:right="74"/>
       </w:pPr>
-      <w:bookmarkStart w:id="39" w:name="_Toc517531925"/>
-      <w:bookmarkStart w:id="40" w:name="_Toc517532039"/>
+      <w:bookmarkStart w:id="38" w:name="_Toc517531925"/>
+      <w:bookmarkStart w:id="39" w:name="_Toc517532039"/>
       <w:r>
         <w:lastRenderedPageBreak/>
         <w:t xml:space="preserve">7. Contact </w:t>
@@ -6200,8 +6154,8 @@
       <w:r>
         <w:t>nformation</w:t>
       </w:r>
+      <w:bookmarkEnd w:id="38"/>
       <w:bookmarkEnd w:id="39"/>
-      <w:bookmarkEnd w:id="40"/>
     </w:p>
     <w:p>
       <w:pPr>
@@ -6342,6 +6296,8 @@
         </w:rPr>
         <w:t>koos.vantubergen</w:t>
       </w:r>
+      <w:bookmarkStart w:id="40" w:name="_GoBack"/>
+      <w:bookmarkEnd w:id="40"/>
       <w:r>
         <w:rPr>
           <w:lang w:val="nl-NL"/>
@@ -13174,7 +13130,7 @@
 </file>
 
 <file path=customXml/itemProps3.xml><?xml version="1.0" encoding="utf-8"?>
-<ds:datastoreItem xmlns:ds="http://schemas.openxmlformats.org/officeDocument/2006/customXml" ds:itemID="{2BE3443F-37B7-4130-8C4A-C394A1B77256}">
+<ds:datastoreItem xmlns:ds="http://schemas.openxmlformats.org/officeDocument/2006/customXml" ds:itemID="{BE49E3A6-1982-4C9A-8AC4-41EAC4ED9BFD}">
   <ds:schemaRefs>
     <ds:schemaRef ds:uri="http://schemas.openxmlformats.org/officeDocument/2006/bibliography"/>
   </ds:schemaRefs>

</xml_diff>

<commit_message>
Project plan updated and first report set up
</commit_message>
<xml_diff>
--- a/Project Plans/Group 2 Project Plan v1.0.docx
+++ b/Project Plans/Group 2 Project Plan v1.0.docx
@@ -391,15 +391,6 @@
                               <w:t>(617059)</w:t>
                             </w:r>
                           </w:p>
-                          <w:p>
-                            <w:pPr>
-                              <w:ind w:left="0"/>
-                              <w:rPr>
-                                <w:sz w:val="28"/>
-                                <w:lang w:val="en-AU"/>
-                              </w:rPr>
-                            </w:pPr>
-                          </w:p>
                         </w:txbxContent>
                       </wps:txbx>
                       <wps:bodyPr rot="0" vert="horz" wrap="square" lIns="91440" tIns="45720" rIns="91440" bIns="45720" anchor="t" anchorCtr="0">
@@ -747,15 +738,6 @@
                         <w:tab/>
                         <w:t>(617059)</w:t>
                       </w:r>
-                    </w:p>
-                    <w:p>
-                      <w:pPr>
-                        <w:ind w:left="0"/>
-                        <w:rPr>
-                          <w:sz w:val="28"/>
-                          <w:lang w:val="en-AU"/>
-                        </w:rPr>
-                      </w:pPr>
                     </w:p>
                   </w:txbxContent>
                 </v:textbox>
@@ -1333,7 +1315,7 @@
                   </wp:anchor>
                 </w:drawing>
               </mc:Choice>
-              <mc:Fallback xmlns:a="http://schemas.openxmlformats.org/drawingml/2006/main" xmlns:wp14="http://schemas.microsoft.com/office/word/2010/wordml">
+              <mc:Fallback xmlns:wp14="http://schemas.microsoft.com/office/word/2010/wordml" xmlns:a="http://schemas.openxmlformats.org/drawingml/2006/main">
                 <w:pict w14:anchorId="3AE477BF">
                   <v:group id="Group 38" style="position:absolute;margin-left:0;margin-top:0;width:18pt;height:10in;z-index:251659264;mso-width-percent:29;mso-height-percent:909;mso-left-percent:45;mso-position-horizontal-relative:page;mso-position-vertical:center;mso-position-vertical-relative:page;mso-width-percent:29;mso-height-percent:909;mso-left-percent:45" alt="Title: Decorative sidebar" coordsize="2286,91440" o:spid="_x0000_s1026" w14:anchorId="04DC0D6C" o:gfxdata="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">
                     <v:rect id="Rectangle 39" style="position:absolute;width:2286;height:87820;visibility:visible;mso-wrap-style:square;v-text-anchor:middle" o:spid="_x0000_s1027" fillcolor="#dd8047 [3205]" stroked="f" strokeweight="1pt" o:gfxdata="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"/>
@@ -2961,11 +2943,13 @@
     </w:p>
     <w:p>
       <w:pPr>
-        <w:ind w:left="0"/>
+        <w:spacing w:before="120"/>
+        <w:ind w:left="0" w:right="74"/>
         <w:rPr>
           <w:lang w:val="en-AU"/>
         </w:rPr>
       </w:pPr>
+      <w:bookmarkStart w:id="4" w:name="_Hlk531022791"/>
       <w:r>
         <w:rPr>
           <w:lang w:val="en-AU"/>
@@ -2996,13 +2980,14 @@
         <w:pStyle w:val="Heading2"/>
         <w:ind w:left="0" w:right="74"/>
       </w:pPr>
-      <w:bookmarkStart w:id="4" w:name="_Toc517531908"/>
-      <w:bookmarkStart w:id="5" w:name="_Toc530480950"/>
+      <w:bookmarkStart w:id="5" w:name="_Toc517531908"/>
+      <w:bookmarkStart w:id="6" w:name="_Toc530480950"/>
+      <w:bookmarkEnd w:id="4"/>
       <w:r>
         <w:t>2.1 Situation in the organisation</w:t>
       </w:r>
-      <w:bookmarkEnd w:id="4"/>
       <w:bookmarkEnd w:id="5"/>
+      <w:bookmarkEnd w:id="6"/>
     </w:p>
     <w:p>
       <w:pPr>
@@ -3011,6 +2996,7 @@
           <w:lang w:val="en-GB"/>
         </w:rPr>
       </w:pPr>
+      <w:bookmarkStart w:id="7" w:name="_Hlk531022805"/>
       <w:proofErr w:type="spellStart"/>
       <w:r>
         <w:t>Staatsbosbeheer</w:t>
@@ -3061,8 +3047,9 @@
           <w:szCs w:val="28"/>
         </w:rPr>
       </w:pPr>
-      <w:bookmarkStart w:id="6" w:name="_Toc517531909"/>
-      <w:bookmarkStart w:id="7" w:name="_Toc530480951"/>
+      <w:bookmarkStart w:id="8" w:name="_Toc517531909"/>
+      <w:bookmarkStart w:id="9" w:name="_Toc530480951"/>
+      <w:bookmarkEnd w:id="7"/>
       <w:r>
         <w:rPr>
           <w:rFonts w:asciiTheme="minorHAnsi" w:hAnsiTheme="minorHAnsi" w:cstheme="minorBidi"/>
@@ -3074,222 +3061,165 @@
           <w:rFonts w:asciiTheme="minorHAnsi" w:hAnsiTheme="minorHAnsi" w:cstheme="minorBidi"/>
         </w:rPr>
         <w:t>Problem Statement</w:t>
-      </w:r>
-      <w:bookmarkEnd w:id="6"/>
-      <w:bookmarkEnd w:id="7"/>
-    </w:p>
-    <w:p>
-      <w:pPr>
-        <w:ind w:left="0" w:right="0"/>
-        <w:rPr>
-          <w:lang w:val="en-GB"/>
-        </w:rPr>
-      </w:pPr>
-      <w:r>
-        <w:rPr>
-          <w:lang w:val="en-GB"/>
-        </w:rPr>
-        <w:t>In the Oostvaardersplassen nature reserve</w:t>
-      </w:r>
-      <w:r>
-        <w:rPr>
-          <w:lang w:val="en-GB"/>
-        </w:rPr>
-        <w:t xml:space="preserve">, three kinds of large herbivores are </w:t>
-      </w:r>
-      <w:r>
-        <w:rPr>
-          <w:lang w:val="en-GB"/>
-        </w:rPr>
-        <w:t>present</w:t>
-      </w:r>
-      <w:r>
-        <w:rPr>
-          <w:lang w:val="en-GB"/>
-        </w:rPr>
-        <w:t>: wild horses, wild cattle, and deer. Other major species are geese and birds of prey. As one can surmise from this, there are no major predators present. The ecological system</w:t>
-      </w:r>
-      <w:r>
-        <w:rPr>
-          <w:lang w:val="en-GB"/>
-        </w:rPr>
-        <w:t xml:space="preserve"> in this nature reserve</w:t>
-      </w:r>
-      <w:r>
-        <w:rPr>
-          <w:lang w:val="en-GB"/>
-        </w:rPr>
-        <w:t xml:space="preserve"> has been unbalanced from the beginning, partly due to the absence of a top predator</w:t>
-      </w:r>
-      <w:r>
-        <w:rPr>
-          <w:lang w:val="en-GB"/>
-        </w:rPr>
-        <w:t xml:space="preserve"> and also </w:t>
-      </w:r>
-      <w:r>
-        <w:rPr>
-          <w:lang w:val="en-GB"/>
-        </w:rPr>
-        <w:t>due to the closed nature of the preserve</w:t>
-      </w:r>
-      <w:r>
-        <w:rPr>
-          <w:lang w:val="en-GB"/>
-        </w:rPr>
-        <w:t xml:space="preserve">, </w:t>
-      </w:r>
-      <w:r>
-        <w:rPr>
-          <w:lang w:val="en-GB"/>
-        </w:rPr>
-        <w:t>meaning the herbivores cannot migrate</w:t>
-      </w:r>
-      <w:r>
-        <w:rPr>
-          <w:lang w:val="en-GB"/>
-        </w:rPr>
-        <w:t xml:space="preserve"> to new lands in search of food. This has caused overpopulation of these animals and this has led to animals starving, and the general public being very unhappy about this.</w:t>
-      </w:r>
-      <w:r>
-        <w:rPr>
-          <w:rFonts w:cstheme="minorHAnsi"/>
-        </w:rPr>
-        <w:br w:type="page"/>
-      </w:r>
-    </w:p>
-    <w:p>
-      <w:pPr>
-        <w:pStyle w:val="Heading1"/>
-        <w:ind w:left="0" w:right="74"/>
-      </w:pPr>
-      <w:bookmarkStart w:id="8" w:name="_Toc517531910"/>
-      <w:bookmarkStart w:id="9" w:name="_Toc530480952"/>
-      <w:r>
-        <w:lastRenderedPageBreak/>
-        <w:t>3. Goals of the project</w:t>
       </w:r>
       <w:bookmarkEnd w:id="8"/>
       <w:bookmarkEnd w:id="9"/>
     </w:p>
     <w:p>
       <w:pPr>
+        <w:ind w:left="0" w:right="0"/>
+        <w:rPr>
+          <w:lang w:val="en-GB"/>
+        </w:rPr>
+      </w:pPr>
+      <w:bookmarkStart w:id="10" w:name="_Hlk531022828"/>
+      <w:r>
+        <w:rPr>
+          <w:lang w:val="en-GB"/>
+        </w:rPr>
+        <w:t>In the Oostvaardersplassen nature reserve, three kinds of large herbivores are present: wild horses, wild cattle, and deer. Other major species are geese and birds of prey. As one can surmise from this, there are no major predators present. The ecological system in this nature reserve has been unbalanced from the beginning, partly due to the absence of a top predator and also due to the closed nature of the preserve, meaning the herbivores cannot migrate to new lands in search of food. This has caused overpopulation of these animals and this has led to animals starving, and the general public being very unhappy about this.</w:t>
+      </w:r>
+      <w:bookmarkEnd w:id="10"/>
+      <w:r>
+        <w:rPr>
+          <w:rFonts w:cstheme="minorHAnsi"/>
+        </w:rPr>
+        <w:br w:type="page"/>
+      </w:r>
+    </w:p>
+    <w:p>
+      <w:pPr>
+        <w:pStyle w:val="Heading1"/>
+        <w:ind w:left="0" w:right="74"/>
+      </w:pPr>
+      <w:bookmarkStart w:id="11" w:name="_Toc517531910"/>
+      <w:bookmarkStart w:id="12" w:name="_Toc530480952"/>
+      <w:bookmarkStart w:id="13" w:name="_Hlk531022870"/>
+      <w:r>
+        <w:lastRenderedPageBreak/>
+        <w:t>3. Goals of the project</w:t>
+      </w:r>
+      <w:bookmarkEnd w:id="11"/>
+      <w:bookmarkEnd w:id="12"/>
+    </w:p>
+    <w:p>
+      <w:pPr>
         <w:pStyle w:val="Heading2"/>
         <w:ind w:left="0"/>
         <w:rPr>
           <w:rFonts w:asciiTheme="minorHAnsi" w:hAnsiTheme="minorHAnsi" w:cstheme="minorBidi"/>
         </w:rPr>
       </w:pPr>
-      <w:bookmarkStart w:id="10" w:name="_Toc517531911"/>
-      <w:bookmarkStart w:id="11" w:name="_Toc530480953"/>
+      <w:bookmarkStart w:id="14" w:name="_Toc517531911"/>
+      <w:bookmarkStart w:id="15" w:name="_Toc530480953"/>
       <w:r>
         <w:rPr>
           <w:rFonts w:asciiTheme="minorHAnsi" w:hAnsiTheme="minorHAnsi" w:cstheme="minorBidi"/>
         </w:rPr>
         <w:t>3.1 Objectives</w:t>
-      </w:r>
-      <w:bookmarkEnd w:id="10"/>
-      <w:bookmarkEnd w:id="11"/>
-    </w:p>
-    <w:p>
-      <w:pPr>
-        <w:ind w:left="0"/>
-        <w:rPr>
-          <w:rFonts w:eastAsia="Calibri" w:cstheme="minorHAnsi"/>
-          <w:lang w:val="en-AU"/>
-        </w:rPr>
-      </w:pPr>
-      <w:r>
-        <w:rPr>
-          <w:rFonts w:eastAsia="Calibri" w:cstheme="minorHAnsi"/>
-          <w:lang w:val="en-AU"/>
-        </w:rPr>
-        <w:t xml:space="preserve">The objective of this project is to create </w:t>
-      </w:r>
-      <w:r>
-        <w:rPr>
-          <w:rFonts w:eastAsia="Calibri" w:cstheme="minorHAnsi"/>
-          <w:lang w:val="en-AU"/>
-        </w:rPr>
-        <w:t xml:space="preserve">an application which implements the necessary mathematical models </w:t>
-      </w:r>
-      <w:r>
-        <w:rPr>
-          <w:rFonts w:eastAsia="Calibri" w:cstheme="minorHAnsi"/>
-          <w:lang w:val="en-AU"/>
-        </w:rPr>
-        <w:t xml:space="preserve">which </w:t>
-      </w:r>
-      <w:r>
-        <w:rPr>
-          <w:rFonts w:eastAsia="Calibri" w:cstheme="minorHAnsi"/>
-          <w:lang w:val="en-AU"/>
-        </w:rPr>
-        <w:t xml:space="preserve">calculate the effects of certain conditions on the current situation and thus showing </w:t>
-      </w:r>
-      <w:r>
-        <w:rPr>
-          <w:rFonts w:eastAsia="Calibri" w:cstheme="minorHAnsi"/>
-          <w:lang w:val="en-AU"/>
-        </w:rPr>
-        <w:t>the best possible solution to the described problem.</w:t>
-      </w:r>
-    </w:p>
-    <w:p>
-      <w:pPr>
-        <w:ind w:left="0"/>
-        <w:rPr>
-          <w:rFonts w:ascii="Calibri" w:eastAsia="Calibri" w:hAnsi="Calibri" w:cs="Calibri"/>
-          <w:lang w:val="en-AU"/>
-        </w:rPr>
-      </w:pPr>
-    </w:p>
-    <w:p>
-      <w:pPr>
-        <w:pStyle w:val="Heading2"/>
-        <w:ind w:left="0"/>
-        <w:rPr>
-          <w:rFonts w:asciiTheme="minorHAnsi" w:hAnsiTheme="minorHAnsi" w:cstheme="minorBidi"/>
-        </w:rPr>
-      </w:pPr>
-      <w:bookmarkStart w:id="12" w:name="_Toc517531912"/>
-      <w:bookmarkStart w:id="13" w:name="_Toc530480954"/>
-      <w:r>
-        <w:rPr>
-          <w:rFonts w:asciiTheme="minorHAnsi" w:hAnsiTheme="minorHAnsi" w:cstheme="minorBidi"/>
-        </w:rPr>
-        <w:t>3.2 Main Research Question and Sub</w:t>
-      </w:r>
-      <w:r>
-        <w:rPr>
-          <w:rFonts w:asciiTheme="minorHAnsi" w:hAnsiTheme="minorHAnsi" w:cstheme="minorBidi"/>
-        </w:rPr>
-        <w:t xml:space="preserve"> </w:t>
-      </w:r>
-      <w:r>
-        <w:rPr>
-          <w:rFonts w:asciiTheme="minorHAnsi" w:hAnsiTheme="minorHAnsi" w:cstheme="minorBidi"/>
-        </w:rPr>
-        <w:t>questions</w:t>
-      </w:r>
-      <w:bookmarkEnd w:id="12"/>
-      <w:bookmarkEnd w:id="13"/>
-    </w:p>
-    <w:p>
-      <w:pPr>
-        <w:pStyle w:val="Heading3"/>
-        <w:ind w:left="0" w:right="74"/>
-      </w:pPr>
-      <w:bookmarkStart w:id="14" w:name="_Toc517531913"/>
-      <w:bookmarkStart w:id="15" w:name="_Toc530480955"/>
-      <w:r>
-        <w:t>Main Research Question</w:t>
       </w:r>
       <w:bookmarkEnd w:id="14"/>
       <w:bookmarkEnd w:id="15"/>
     </w:p>
     <w:p>
       <w:pPr>
+        <w:ind w:left="0"/>
+        <w:rPr>
+          <w:rFonts w:eastAsia="Calibri" w:cstheme="minorHAnsi"/>
+          <w:lang w:val="en-AU"/>
+        </w:rPr>
+      </w:pPr>
+      <w:r>
+        <w:rPr>
+          <w:rFonts w:eastAsia="Calibri" w:cstheme="minorHAnsi"/>
+          <w:lang w:val="en-AU"/>
+        </w:rPr>
+        <w:t xml:space="preserve">The objective of this project is to create </w:t>
+      </w:r>
+      <w:r>
+        <w:rPr>
+          <w:rFonts w:eastAsia="Calibri" w:cstheme="minorHAnsi"/>
+          <w:lang w:val="en-AU"/>
+        </w:rPr>
+        <w:t xml:space="preserve">an application which implements the necessary mathematical models </w:t>
+      </w:r>
+      <w:r>
+        <w:rPr>
+          <w:rFonts w:eastAsia="Calibri" w:cstheme="minorHAnsi"/>
+          <w:lang w:val="en-AU"/>
+        </w:rPr>
+        <w:t xml:space="preserve">which </w:t>
+      </w:r>
+      <w:r>
+        <w:rPr>
+          <w:rFonts w:eastAsia="Calibri" w:cstheme="minorHAnsi"/>
+          <w:lang w:val="en-AU"/>
+        </w:rPr>
+        <w:t xml:space="preserve">calculate the effects of certain conditions on the current situation and thus showing </w:t>
+      </w:r>
+      <w:r>
+        <w:rPr>
+          <w:rFonts w:eastAsia="Calibri" w:cstheme="minorHAnsi"/>
+          <w:lang w:val="en-AU"/>
+        </w:rPr>
+        <w:t>the best possible solution to the described problem.</w:t>
+      </w:r>
+    </w:p>
+    <w:p>
+      <w:pPr>
+        <w:ind w:left="0"/>
+        <w:rPr>
+          <w:rFonts w:ascii="Calibri" w:eastAsia="Calibri" w:hAnsi="Calibri" w:cs="Calibri"/>
+          <w:lang w:val="en-AU"/>
+        </w:rPr>
+      </w:pPr>
+    </w:p>
+    <w:p>
+      <w:pPr>
+        <w:pStyle w:val="Heading2"/>
+        <w:ind w:left="0"/>
+        <w:rPr>
+          <w:rFonts w:asciiTheme="minorHAnsi" w:hAnsiTheme="minorHAnsi" w:cstheme="minorBidi"/>
+        </w:rPr>
+      </w:pPr>
+      <w:bookmarkStart w:id="16" w:name="_Toc517531912"/>
+      <w:bookmarkStart w:id="17" w:name="_Toc530480954"/>
+      <w:r>
+        <w:rPr>
+          <w:rFonts w:asciiTheme="minorHAnsi" w:hAnsiTheme="minorHAnsi" w:cstheme="minorBidi"/>
+        </w:rPr>
+        <w:t>3.2 Main Research Question and Sub</w:t>
+      </w:r>
+      <w:r>
+        <w:rPr>
+          <w:rFonts w:asciiTheme="minorHAnsi" w:hAnsiTheme="minorHAnsi" w:cstheme="minorBidi"/>
+        </w:rPr>
+        <w:t xml:space="preserve"> </w:t>
+      </w:r>
+      <w:r>
+        <w:rPr>
+          <w:rFonts w:asciiTheme="minorHAnsi" w:hAnsiTheme="minorHAnsi" w:cstheme="minorBidi"/>
+        </w:rPr>
+        <w:t>questions</w:t>
+      </w:r>
+      <w:bookmarkEnd w:id="16"/>
+      <w:bookmarkEnd w:id="17"/>
+    </w:p>
+    <w:p>
+      <w:pPr>
+        <w:pStyle w:val="Heading3"/>
+        <w:ind w:left="0" w:right="74"/>
+      </w:pPr>
+      <w:bookmarkStart w:id="18" w:name="_Toc517531913"/>
+      <w:bookmarkStart w:id="19" w:name="_Toc530480955"/>
+      <w:r>
+        <w:t>Main Research Question</w:t>
+      </w:r>
+      <w:bookmarkEnd w:id="18"/>
+      <w:bookmarkEnd w:id="19"/>
+    </w:p>
+    <w:p>
+      <w:pPr>
         <w:pStyle w:val="NormalWeb"/>
         <w:spacing w:before="120" w:beforeAutospacing="0" w:after="120" w:afterAutospacing="0"/>
         <w:rPr>
@@ -3344,16 +3274,16 @@
         <w:pStyle w:val="Heading3"/>
         <w:ind w:left="0" w:right="74"/>
       </w:pPr>
-      <w:bookmarkStart w:id="16" w:name="_Toc517531914"/>
-      <w:bookmarkStart w:id="17" w:name="_Toc530480956"/>
+      <w:bookmarkStart w:id="20" w:name="_Toc517531914"/>
+      <w:bookmarkStart w:id="21" w:name="_Toc530480956"/>
       <w:r>
         <w:t>S</w:t>
       </w:r>
       <w:r>
         <w:t>ub questions</w:t>
       </w:r>
-      <w:bookmarkEnd w:id="16"/>
-      <w:bookmarkEnd w:id="17"/>
+      <w:bookmarkEnd w:id="20"/>
+      <w:bookmarkEnd w:id="21"/>
     </w:p>
     <w:p>
       <w:pPr>
@@ -3382,6 +3312,7 @@
         <w:contextualSpacing w:val="0"/>
         <w:rPr>
           <w:rFonts w:asciiTheme="minorHAnsi" w:hAnsiTheme="minorHAnsi" w:cstheme="minorHAnsi"/>
+          <w:i/>
           <w:sz w:val="22"/>
           <w:lang w:val="en-US"/>
         </w:rPr>
@@ -3389,6 +3320,7 @@
       <w:r>
         <w:rPr>
           <w:rFonts w:asciiTheme="minorHAnsi" w:hAnsiTheme="minorHAnsi" w:cstheme="minorHAnsi"/>
+          <w:i/>
           <w:sz w:val="22"/>
           <w:lang w:val="en-US"/>
         </w:rPr>
@@ -3408,6 +3340,7 @@
         <w:contextualSpacing w:val="0"/>
         <w:rPr>
           <w:rFonts w:asciiTheme="minorHAnsi" w:hAnsiTheme="minorHAnsi" w:cstheme="minorHAnsi"/>
+          <w:i/>
           <w:sz w:val="22"/>
           <w:lang w:val="en-US"/>
         </w:rPr>
@@ -3415,6 +3348,7 @@
       <w:r>
         <w:rPr>
           <w:rFonts w:asciiTheme="minorHAnsi" w:hAnsiTheme="minorHAnsi" w:cstheme="minorHAnsi"/>
+          <w:i/>
           <w:sz w:val="22"/>
           <w:lang w:val="en-US"/>
         </w:rPr>
@@ -3434,6 +3368,7 @@
         <w:contextualSpacing w:val="0"/>
         <w:rPr>
           <w:rFonts w:asciiTheme="minorHAnsi" w:hAnsiTheme="minorHAnsi" w:cstheme="minorHAnsi"/>
+          <w:i/>
           <w:sz w:val="22"/>
           <w:lang w:val="en-US"/>
         </w:rPr>
@@ -3441,6 +3376,7 @@
       <w:r>
         <w:rPr>
           <w:rFonts w:asciiTheme="minorHAnsi" w:hAnsiTheme="minorHAnsi" w:cstheme="minorHAnsi"/>
+          <w:i/>
           <w:sz w:val="22"/>
           <w:lang w:val="en-US"/>
         </w:rPr>
@@ -3460,6 +3396,7 @@
         <w:contextualSpacing w:val="0"/>
         <w:rPr>
           <w:rFonts w:asciiTheme="minorHAnsi" w:hAnsiTheme="minorHAnsi" w:cstheme="minorHAnsi"/>
+          <w:i/>
           <w:sz w:val="22"/>
           <w:lang w:val="en-US"/>
         </w:rPr>
@@ -3467,6 +3404,7 @@
       <w:r>
         <w:rPr>
           <w:rFonts w:asciiTheme="minorHAnsi" w:hAnsiTheme="minorHAnsi" w:cstheme="minorHAnsi"/>
+          <w:i/>
           <w:sz w:val="22"/>
           <w:lang w:val="en-US"/>
         </w:rPr>
@@ -3486,6 +3424,7 @@
         <w:contextualSpacing w:val="0"/>
         <w:rPr>
           <w:rFonts w:asciiTheme="minorHAnsi" w:hAnsiTheme="minorHAnsi" w:cstheme="minorHAnsi"/>
+          <w:i/>
           <w:sz w:val="22"/>
           <w:lang w:val="en-US"/>
         </w:rPr>
@@ -3493,12 +3432,14 @@
       <w:r>
         <w:rPr>
           <w:rFonts w:asciiTheme="minorHAnsi" w:hAnsiTheme="minorHAnsi" w:cstheme="minorHAnsi"/>
+          <w:i/>
           <w:sz w:val="22"/>
           <w:lang w:val="en-US"/>
         </w:rPr>
         <w:t>How can the results of the models be displayed in an application?</w:t>
       </w:r>
     </w:p>
+    <w:bookmarkEnd w:id="13"/>
     <w:p>
       <w:pPr>
         <w:pStyle w:val="NormalWeb"/>
@@ -3614,14 +3555,15 @@
         <w:pStyle w:val="Heading1"/>
         <w:ind w:left="0" w:right="74"/>
       </w:pPr>
-      <w:bookmarkStart w:id="18" w:name="_Toc517531915"/>
-      <w:bookmarkStart w:id="19" w:name="_Toc530480957"/>
+      <w:bookmarkStart w:id="22" w:name="_Toc517531915"/>
+      <w:bookmarkStart w:id="23" w:name="_Toc530480957"/>
+      <w:bookmarkStart w:id="24" w:name="_Hlk531022892"/>
       <w:r>
         <w:lastRenderedPageBreak/>
         <w:t>4. Methodology</w:t>
       </w:r>
-      <w:bookmarkEnd w:id="18"/>
-      <w:bookmarkEnd w:id="19"/>
+      <w:bookmarkEnd w:id="22"/>
+      <w:bookmarkEnd w:id="23"/>
     </w:p>
     <w:p>
       <w:pPr>
@@ -3631,16 +3573,16 @@
           <w:rFonts w:asciiTheme="minorHAnsi" w:hAnsiTheme="minorHAnsi" w:cstheme="minorBidi"/>
         </w:rPr>
       </w:pPr>
-      <w:bookmarkStart w:id="20" w:name="_Toc517531916"/>
-      <w:bookmarkStart w:id="21" w:name="_Toc530480958"/>
+      <w:bookmarkStart w:id="25" w:name="_Toc517531916"/>
+      <w:bookmarkStart w:id="26" w:name="_Toc530480958"/>
       <w:r>
         <w:rPr>
           <w:rFonts w:asciiTheme="minorHAnsi" w:hAnsiTheme="minorHAnsi" w:cstheme="minorBidi"/>
         </w:rPr>
         <w:t>4.1 Research Strategy</w:t>
       </w:r>
-      <w:bookmarkEnd w:id="20"/>
-      <w:bookmarkEnd w:id="21"/>
+      <w:bookmarkEnd w:id="25"/>
+      <w:bookmarkEnd w:id="26"/>
     </w:p>
     <w:p>
       <w:pPr>
@@ -3652,7 +3594,7 @@
           <w:szCs w:val="22"/>
         </w:rPr>
       </w:pPr>
-      <w:bookmarkStart w:id="22" w:name="_Toc517531917"/>
+      <w:bookmarkStart w:id="27" w:name="_Toc517531917"/>
       <w:r>
         <w:rPr>
           <w:rFonts w:asciiTheme="minorHAnsi" w:hAnsiTheme="minorHAnsi" w:cstheme="minorBidi"/>
@@ -3678,7 +3620,7 @@
           <w:rFonts w:asciiTheme="minorHAnsi" w:hAnsiTheme="minorHAnsi" w:cstheme="minorBidi"/>
         </w:rPr>
       </w:pPr>
-      <w:bookmarkStart w:id="23" w:name="_Toc530480959"/>
+      <w:bookmarkStart w:id="28" w:name="_Toc530480959"/>
       <w:r>
         <w:rPr>
           <w:rFonts w:asciiTheme="minorHAnsi" w:hAnsiTheme="minorHAnsi" w:cstheme="minorBidi"/>
@@ -3703,8 +3645,8 @@
         </w:rPr>
         <w:t>Design</w:t>
       </w:r>
-      <w:bookmarkEnd w:id="22"/>
-      <w:bookmarkEnd w:id="23"/>
+      <w:bookmarkEnd w:id="27"/>
+      <w:bookmarkEnd w:id="28"/>
     </w:p>
     <w:p>
       <w:pPr>
@@ -3727,6 +3669,7 @@
         <w:contextualSpacing w:val="0"/>
         <w:rPr>
           <w:rFonts w:asciiTheme="minorHAnsi" w:hAnsiTheme="minorHAnsi" w:cstheme="minorHAnsi"/>
+          <w:i/>
           <w:sz w:val="22"/>
           <w:lang w:val="en-US"/>
         </w:rPr>
@@ -3734,6 +3677,7 @@
       <w:r>
         <w:rPr>
           <w:rFonts w:asciiTheme="minorHAnsi" w:hAnsiTheme="minorHAnsi" w:cstheme="minorHAnsi"/>
+          <w:i/>
           <w:sz w:val="22"/>
           <w:lang w:val="en-US"/>
         </w:rPr>
@@ -3845,6 +3789,7 @@
         <w:contextualSpacing w:val="0"/>
         <w:rPr>
           <w:rFonts w:asciiTheme="minorHAnsi" w:hAnsiTheme="minorHAnsi" w:cstheme="minorHAnsi"/>
+          <w:i/>
           <w:sz w:val="22"/>
           <w:lang w:val="en-US"/>
         </w:rPr>
@@ -3852,6 +3797,7 @@
       <w:r>
         <w:rPr>
           <w:rFonts w:asciiTheme="minorHAnsi" w:hAnsiTheme="minorHAnsi" w:cstheme="minorHAnsi"/>
+          <w:i/>
           <w:sz w:val="22"/>
           <w:lang w:val="en-US"/>
         </w:rPr>
@@ -3979,6 +3925,7 @@
         <w:contextualSpacing w:val="0"/>
         <w:rPr>
           <w:rFonts w:asciiTheme="minorHAnsi" w:hAnsiTheme="minorHAnsi" w:cstheme="minorHAnsi"/>
+          <w:i/>
           <w:sz w:val="22"/>
           <w:lang w:val="en-US"/>
         </w:rPr>
@@ -3986,6 +3933,7 @@
       <w:r>
         <w:rPr>
           <w:rFonts w:asciiTheme="minorHAnsi" w:hAnsiTheme="minorHAnsi" w:cstheme="minorHAnsi"/>
+          <w:i/>
           <w:sz w:val="22"/>
           <w:lang w:val="en-US"/>
         </w:rPr>
@@ -4064,6 +4012,7 @@
         <w:contextualSpacing w:val="0"/>
         <w:rPr>
           <w:rFonts w:asciiTheme="minorHAnsi" w:hAnsiTheme="minorHAnsi" w:cstheme="minorHAnsi"/>
+          <w:i/>
           <w:sz w:val="22"/>
           <w:lang w:val="en-US"/>
         </w:rPr>
@@ -4071,6 +4020,7 @@
       <w:r>
         <w:rPr>
           <w:rFonts w:asciiTheme="minorHAnsi" w:hAnsiTheme="minorHAnsi" w:cstheme="minorHAnsi"/>
+          <w:i/>
           <w:sz w:val="22"/>
           <w:lang w:val="en-US"/>
         </w:rPr>
@@ -4126,19 +4076,23 @@
         <w:contextualSpacing w:val="0"/>
         <w:rPr>
           <w:rFonts w:asciiTheme="minorHAnsi" w:hAnsiTheme="minorHAnsi" w:cstheme="minorHAnsi"/>
+          <w:i/>
           <w:sz w:val="22"/>
           <w:lang w:val="en-US"/>
         </w:rPr>
       </w:pPr>
+      <w:bookmarkStart w:id="29" w:name="_GoBack"/>
       <w:r>
         <w:rPr>
           <w:rFonts w:asciiTheme="minorHAnsi" w:hAnsiTheme="minorHAnsi" w:cstheme="minorHAnsi"/>
+          <w:i/>
           <w:sz w:val="22"/>
           <w:lang w:val="en-US"/>
         </w:rPr>
         <w:t>How can the results of the models be displayed in an application?</w:t>
       </w:r>
     </w:p>
+    <w:bookmarkEnd w:id="29"/>
     <w:p>
       <w:pPr>
         <w:pStyle w:val="ListParagraph"/>
@@ -4233,6 +4187,7 @@
         <w:t>ying the results of the models in the application.</w:t>
       </w:r>
     </w:p>
+    <w:bookmarkEnd w:id="24"/>
     <w:p>
       <w:pPr>
         <w:pStyle w:val="ListParagraph"/>
@@ -4260,8 +4215,8 @@
         <w:pStyle w:val="Heading1"/>
         <w:ind w:left="0" w:right="74"/>
       </w:pPr>
-      <w:bookmarkStart w:id="24" w:name="_Toc517531918"/>
-      <w:bookmarkStart w:id="25" w:name="_Toc530480960"/>
+      <w:bookmarkStart w:id="30" w:name="_Toc517531918"/>
+      <w:bookmarkStart w:id="31" w:name="_Toc530480960"/>
       <w:r>
         <w:lastRenderedPageBreak/>
         <w:t>5.</w:t>
@@ -4269,24 +4224,24 @@
       <w:r>
         <w:t xml:space="preserve"> Task division and planning</w:t>
       </w:r>
-      <w:bookmarkEnd w:id="24"/>
-      <w:bookmarkEnd w:id="25"/>
+      <w:bookmarkEnd w:id="30"/>
+      <w:bookmarkEnd w:id="31"/>
       <w:r>
         <w:tab/>
       </w:r>
-      <w:bookmarkStart w:id="26" w:name="_Toc517531921"/>
+      <w:bookmarkStart w:id="32" w:name="_Toc517531921"/>
     </w:p>
     <w:p>
       <w:pPr>
         <w:pStyle w:val="Heading2"/>
         <w:ind w:left="0"/>
       </w:pPr>
-      <w:bookmarkStart w:id="27" w:name="_Toc530480961"/>
+      <w:bookmarkStart w:id="33" w:name="_Toc530480961"/>
       <w:r>
         <w:t>Task distribution</w:t>
       </w:r>
-      <w:bookmarkEnd w:id="26"/>
-      <w:bookmarkEnd w:id="27"/>
+      <w:bookmarkEnd w:id="32"/>
+      <w:bookmarkEnd w:id="33"/>
     </w:p>
     <w:p>
       <w:pPr>
@@ -6083,8 +6038,6 @@
               <w:spacing w:after="100"/>
               <w:ind w:left="0" w:right="0"/>
             </w:pPr>
-            <w:bookmarkStart w:id="28" w:name="_GoBack"/>
-            <w:bookmarkEnd w:id="28"/>
             <w:r>
               <w:t>6</w:t>
             </w:r>
@@ -6312,7 +6265,7 @@
         <w:pStyle w:val="Heading1"/>
         <w:ind w:left="0" w:right="74"/>
       </w:pPr>
-      <w:bookmarkStart w:id="29" w:name="_Toc517531922"/>
+      <w:bookmarkStart w:id="34" w:name="_Toc517531922"/>
     </w:p>
     <w:p>
       <w:pPr>
@@ -6335,7 +6288,7 @@
         <w:pStyle w:val="Heading1"/>
         <w:ind w:left="0" w:right="74"/>
       </w:pPr>
-      <w:bookmarkStart w:id="30" w:name="_Toc530480962"/>
+      <w:bookmarkStart w:id="35" w:name="_Toc530480962"/>
       <w:r>
         <w:lastRenderedPageBreak/>
         <w:t xml:space="preserve">6. </w:t>
@@ -6349,8 +6302,8 @@
       <w:r>
         <w:t>ssues management</w:t>
       </w:r>
-      <w:bookmarkEnd w:id="29"/>
-      <w:bookmarkEnd w:id="30"/>
+      <w:bookmarkEnd w:id="34"/>
+      <w:bookmarkEnd w:id="35"/>
     </w:p>
     <w:p>
       <w:pPr>
@@ -6394,13 +6347,13 @@
         <w:pStyle w:val="Heading2"/>
         <w:ind w:left="0" w:right="74"/>
       </w:pPr>
-      <w:bookmarkStart w:id="31" w:name="_Toc517531923"/>
-      <w:bookmarkStart w:id="32" w:name="_Toc530480963"/>
+      <w:bookmarkStart w:id="36" w:name="_Toc517531923"/>
+      <w:bookmarkStart w:id="37" w:name="_Toc530480963"/>
       <w:r>
         <w:t>Internal risks and issues</w:t>
       </w:r>
-      <w:bookmarkEnd w:id="31"/>
-      <w:bookmarkEnd w:id="32"/>
+      <w:bookmarkEnd w:id="36"/>
+      <w:bookmarkEnd w:id="37"/>
     </w:p>
     <w:tbl>
       <w:tblPr>
@@ -6863,13 +6816,13 @@
         <w:pStyle w:val="Heading2"/>
         <w:ind w:left="0" w:right="74"/>
       </w:pPr>
-      <w:bookmarkStart w:id="33" w:name="_Toc517531924"/>
-      <w:bookmarkStart w:id="34" w:name="_Toc530480964"/>
+      <w:bookmarkStart w:id="38" w:name="_Toc517531924"/>
+      <w:bookmarkStart w:id="39" w:name="_Toc530480964"/>
       <w:r>
         <w:t>External risks and issues</w:t>
       </w:r>
-      <w:bookmarkEnd w:id="33"/>
-      <w:bookmarkEnd w:id="34"/>
+      <w:bookmarkEnd w:id="38"/>
+      <w:bookmarkEnd w:id="39"/>
     </w:p>
     <w:tbl>
       <w:tblPr>
@@ -7354,8 +7307,8 @@
         <w:pStyle w:val="Heading1"/>
         <w:ind w:left="0" w:right="74"/>
       </w:pPr>
-      <w:bookmarkStart w:id="35" w:name="_Toc517531925"/>
-      <w:bookmarkStart w:id="36" w:name="_Toc530480965"/>
+      <w:bookmarkStart w:id="40" w:name="_Toc517531925"/>
+      <w:bookmarkStart w:id="41" w:name="_Toc530480965"/>
       <w:r>
         <w:lastRenderedPageBreak/>
         <w:t xml:space="preserve">7. Contact </w:t>
@@ -7366,8 +7319,8 @@
       <w:r>
         <w:t>nformation</w:t>
       </w:r>
-      <w:bookmarkEnd w:id="35"/>
-      <w:bookmarkEnd w:id="36"/>
+      <w:bookmarkEnd w:id="40"/>
+      <w:bookmarkEnd w:id="41"/>
     </w:p>
     <w:p>
       <w:pPr>
@@ -14332,7 +14285,7 @@
 </file>
 
 <file path=customXml/itemProps3.xml><?xml version="1.0" encoding="utf-8"?>
-<ds:datastoreItem xmlns:ds="http://schemas.openxmlformats.org/officeDocument/2006/customXml" ds:itemID="{947C676A-8BE8-4155-B898-0CB810E09D90}">
+<ds:datastoreItem xmlns:ds="http://schemas.openxmlformats.org/officeDocument/2006/customXml" ds:itemID="{E35403D7-0542-495C-A66F-6E0DF9ED77F1}">
   <ds:schemaRefs>
     <ds:schemaRef ds:uri="http://schemas.openxmlformats.org/officeDocument/2006/bibliography"/>
   </ds:schemaRefs>

</xml_diff>